<commit_message>
technician position in EN, removed double '.' from end of address, removed pagebreak in HU template
</commit_message>
<xml_diff>
--- a/bmw/quickreport/EN_template.docx
+++ b/bmw/quickreport/EN_template.docx
@@ -174,13 +174,8 @@
                               </w:rPr>
                               <w:t>{{ address_street }}</w:t>
                             </w:r>
-                            <w:r>
-                              <w:rPr>
-                                <w:rFonts w:ascii="Arial" w:hAnsi="Arial" w:cs="Arial"/>
-                                <w:color w:val="auto"/>
-                              </w:rPr>
-                              <w:t>.</w:t>
-                            </w:r>
+                            <w:bookmarkStart w:id="0" w:name="_GoBack"/>
+                            <w:bookmarkEnd w:id="0"/>
                           </w:p>
                           <w:p>
                             <w:pPr>
@@ -337,13 +332,8 @@
                         </w:rPr>
                         <w:t>{{ address_street }}</w:t>
                       </w:r>
-                      <w:r>
-                        <w:rPr>
-                          <w:rFonts w:ascii="Arial" w:hAnsi="Arial" w:cs="Arial"/>
-                          <w:color w:val="auto"/>
-                        </w:rPr>
-                        <w:t>.</w:t>
-                      </w:r>
+                      <w:bookmarkStart w:id="1" w:name="_GoBack"/>
+                      <w:bookmarkEnd w:id="1"/>
                     </w:p>
                     <w:p>
                       <w:pPr>
@@ -1487,8 +1477,6 @@
         </w:rPr>
         <w:t xml:space="preserve"> </w:t>
       </w:r>
-      <w:bookmarkStart w:id="0" w:name="_GoBack"/>
-      <w:bookmarkEnd w:id="0"/>
       <w:r>
         <w:rPr>
           <w:rFonts w:ascii="Arial" w:hAnsi="Arial" w:cs="Arial"/>
@@ -2072,7 +2060,7 @@
             </wp:anchor>
           </w:drawing>
         </mc:Choice>
-        <mc:Fallback xmlns:w16se="http://schemas.microsoft.com/office/word/2015/wordml/symex" xmlns:w16sdtdh="http://schemas.microsoft.com/office/word/2020/wordml/sdtdatahash" xmlns:w16="http://schemas.microsoft.com/office/word/2018/wordml" xmlns:w16cid="http://schemas.microsoft.com/office/word/2016/wordml/cid" xmlns:w16cex="http://schemas.microsoft.com/office/word/2018/wordml/cex" xmlns:w15="http://schemas.microsoft.com/office/word/2012/wordml" xmlns:oel="http://schemas.microsoft.com/office/2019/extlst" xmlns:am3d="http://schemas.microsoft.com/office/drawing/2017/model3d" xmlns:aink="http://schemas.microsoft.com/office/drawing/2016/ink" xmlns:cx8="http://schemas.microsoft.com/office/drawing/2016/5/14/chartex" xmlns:cx7="http://schemas.microsoft.com/office/drawing/2016/5/13/chartex" xmlns:cx6="http://schemas.microsoft.com/office/drawing/2016/5/12/chartex" xmlns:cx5="http://schemas.microsoft.com/office/drawing/2016/5/11/chartex" xmlns:cx4="http://schemas.microsoft.com/office/drawing/2016/5/10/chartex" xmlns:cx3="http://schemas.microsoft.com/office/drawing/2016/5/9/chartex" xmlns:cx2="http://schemas.microsoft.com/office/drawing/2015/10/21/chartex" xmlns:cx1="http://schemas.microsoft.com/office/drawing/2015/9/8/chartex" xmlns:cx="http://schemas.microsoft.com/office/drawing/2014/chartex">
+        <mc:Fallback xmlns:cx="http://schemas.microsoft.com/office/drawing/2014/chartex" xmlns:cx1="http://schemas.microsoft.com/office/drawing/2015/9/8/chartex" xmlns:cx2="http://schemas.microsoft.com/office/drawing/2015/10/21/chartex" xmlns:cx3="http://schemas.microsoft.com/office/drawing/2016/5/9/chartex" xmlns:cx4="http://schemas.microsoft.com/office/drawing/2016/5/10/chartex" xmlns:cx5="http://schemas.microsoft.com/office/drawing/2016/5/11/chartex" xmlns:cx6="http://schemas.microsoft.com/office/drawing/2016/5/12/chartex" xmlns:cx7="http://schemas.microsoft.com/office/drawing/2016/5/13/chartex" xmlns:cx8="http://schemas.microsoft.com/office/drawing/2016/5/14/chartex" xmlns:aink="http://schemas.microsoft.com/office/drawing/2016/ink" xmlns:am3d="http://schemas.microsoft.com/office/drawing/2017/model3d" xmlns:oel="http://schemas.microsoft.com/office/2019/extlst" xmlns:w15="http://schemas.microsoft.com/office/word/2012/wordml" xmlns:w16cex="http://schemas.microsoft.com/office/word/2018/wordml/cex" xmlns:w16cid="http://schemas.microsoft.com/office/word/2016/wordml/cid" xmlns:w16="http://schemas.microsoft.com/office/word/2018/wordml" xmlns:w16sdtdh="http://schemas.microsoft.com/office/word/2020/wordml/sdtdatahash" xmlns:w16se="http://schemas.microsoft.com/office/word/2015/wordml/symex">
           <w:pict>
             <v:line w14:anchorId="19C22C83" id="Straight Connector 8" o:spid="_x0000_s1026" style="position:absolute;z-index:251658240;visibility:visible;mso-wrap-style:square;mso-width-percent:0;mso-height-percent:0;mso-wrap-distance-left:9pt;mso-wrap-distance-top:0;mso-wrap-distance-right:9pt;mso-wrap-distance-bottom:0;mso-position-horizontal:absolute;mso-position-horizontal-relative:page;mso-position-vertical:absolute;mso-position-vertical-relative:page;mso-width-percent:0;mso-height-percent:0;mso-width-relative:margin;mso-height-relative:margin" from="28.35pt,808pt" to="566.95pt,808pt" o:gfxdata="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" strokecolor="#dabe86" strokeweight=".6pt">
               <v:shadow on="t" color="white" offset="0,4pt"/>
@@ -2256,7 +2244,7 @@
             </wp:anchor>
           </w:drawing>
         </mc:Choice>
-        <mc:Fallback xmlns:w16se="http://schemas.microsoft.com/office/word/2015/wordml/symex" xmlns:w16sdtdh="http://schemas.microsoft.com/office/word/2020/wordml/sdtdatahash" xmlns:w16="http://schemas.microsoft.com/office/word/2018/wordml" xmlns:w16cid="http://schemas.microsoft.com/office/word/2016/wordml/cid" xmlns:w16cex="http://schemas.microsoft.com/office/word/2018/wordml/cex" xmlns:w15="http://schemas.microsoft.com/office/word/2012/wordml" xmlns:oel="http://schemas.microsoft.com/office/2019/extlst" xmlns:am3d="http://schemas.microsoft.com/office/drawing/2017/model3d" xmlns:aink="http://schemas.microsoft.com/office/drawing/2016/ink" xmlns:cx8="http://schemas.microsoft.com/office/drawing/2016/5/14/chartex" xmlns:cx7="http://schemas.microsoft.com/office/drawing/2016/5/13/chartex" xmlns:cx6="http://schemas.microsoft.com/office/drawing/2016/5/12/chartex" xmlns:cx5="http://schemas.microsoft.com/office/drawing/2016/5/11/chartex" xmlns:cx4="http://schemas.microsoft.com/office/drawing/2016/5/10/chartex" xmlns:cx3="http://schemas.microsoft.com/office/drawing/2016/5/9/chartex" xmlns:cx2="http://schemas.microsoft.com/office/drawing/2015/10/21/chartex" xmlns:cx1="http://schemas.microsoft.com/office/drawing/2015/9/8/chartex" xmlns:cx="http://schemas.microsoft.com/office/drawing/2014/chartex">
+        <mc:Fallback xmlns:cx="http://schemas.microsoft.com/office/drawing/2014/chartex" xmlns:cx1="http://schemas.microsoft.com/office/drawing/2015/9/8/chartex" xmlns:cx2="http://schemas.microsoft.com/office/drawing/2015/10/21/chartex" xmlns:cx3="http://schemas.microsoft.com/office/drawing/2016/5/9/chartex" xmlns:cx4="http://schemas.microsoft.com/office/drawing/2016/5/10/chartex" xmlns:cx5="http://schemas.microsoft.com/office/drawing/2016/5/11/chartex" xmlns:cx6="http://schemas.microsoft.com/office/drawing/2016/5/12/chartex" xmlns:cx7="http://schemas.microsoft.com/office/drawing/2016/5/13/chartex" xmlns:cx8="http://schemas.microsoft.com/office/drawing/2016/5/14/chartex" xmlns:aink="http://schemas.microsoft.com/office/drawing/2016/ink" xmlns:am3d="http://schemas.microsoft.com/office/drawing/2017/model3d" xmlns:oel="http://schemas.microsoft.com/office/2019/extlst" xmlns:w15="http://schemas.microsoft.com/office/word/2012/wordml" xmlns:w16cex="http://schemas.microsoft.com/office/word/2018/wordml/cex" xmlns:w16cid="http://schemas.microsoft.com/office/word/2016/wordml/cid" xmlns:w16="http://schemas.microsoft.com/office/word/2018/wordml" xmlns:w16sdtdh="http://schemas.microsoft.com/office/word/2020/wordml/sdtdatahash" xmlns:w16se="http://schemas.microsoft.com/office/word/2015/wordml/symex">
           <w:pict>
             <v:line w14:anchorId="075CB96D" id="Straight Connector 1" o:spid="_x0000_s1026" style="position:absolute;z-index:251656704;visibility:visible;mso-wrap-style:square;mso-width-percent:0;mso-height-percent:0;mso-wrap-distance-left:9pt;mso-wrap-distance-top:0;mso-wrap-distance-right:9pt;mso-wrap-distance-bottom:0;mso-position-horizontal:absolute;mso-position-horizontal-relative:page;mso-position-vertical:absolute;mso-position-vertical-relative:page;mso-width-percent:0;mso-height-percent:0;mso-width-relative:margin;mso-height-relative:margin" from="28.35pt,808pt" to="566.95pt,808pt" o:gfxdata="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" strokecolor="#011e41" strokeweight=".6pt">
               <v:shadow on="t" color="white" offset="0,4pt"/>
@@ -2490,7 +2478,7 @@
             </wp:anchor>
           </w:drawing>
         </mc:Choice>
-        <mc:Fallback xmlns:w16se="http://schemas.microsoft.com/office/word/2015/wordml/symex" xmlns:w16sdtdh="http://schemas.microsoft.com/office/word/2020/wordml/sdtdatahash" xmlns:w16="http://schemas.microsoft.com/office/word/2018/wordml" xmlns:w16cid="http://schemas.microsoft.com/office/word/2016/wordml/cid" xmlns:w16cex="http://schemas.microsoft.com/office/word/2018/wordml/cex" xmlns:w15="http://schemas.microsoft.com/office/word/2012/wordml" xmlns:oel="http://schemas.microsoft.com/office/2019/extlst" xmlns:am3d="http://schemas.microsoft.com/office/drawing/2017/model3d" xmlns:aink="http://schemas.microsoft.com/office/drawing/2016/ink" xmlns:cx8="http://schemas.microsoft.com/office/drawing/2016/5/14/chartex" xmlns:cx7="http://schemas.microsoft.com/office/drawing/2016/5/13/chartex" xmlns:cx6="http://schemas.microsoft.com/office/drawing/2016/5/12/chartex" xmlns:cx5="http://schemas.microsoft.com/office/drawing/2016/5/11/chartex" xmlns:cx4="http://schemas.microsoft.com/office/drawing/2016/5/10/chartex" xmlns:cx3="http://schemas.microsoft.com/office/drawing/2016/5/9/chartex" xmlns:cx2="http://schemas.microsoft.com/office/drawing/2015/10/21/chartex" xmlns:cx1="http://schemas.microsoft.com/office/drawing/2015/9/8/chartex" xmlns:cx="http://schemas.microsoft.com/office/drawing/2014/chartex">
+        <mc:Fallback xmlns:cx="http://schemas.microsoft.com/office/drawing/2014/chartex" xmlns:cx1="http://schemas.microsoft.com/office/drawing/2015/9/8/chartex" xmlns:cx2="http://schemas.microsoft.com/office/drawing/2015/10/21/chartex" xmlns:cx3="http://schemas.microsoft.com/office/drawing/2016/5/9/chartex" xmlns:cx4="http://schemas.microsoft.com/office/drawing/2016/5/10/chartex" xmlns:cx5="http://schemas.microsoft.com/office/drawing/2016/5/11/chartex" xmlns:cx6="http://schemas.microsoft.com/office/drawing/2016/5/12/chartex" xmlns:cx7="http://schemas.microsoft.com/office/drawing/2016/5/13/chartex" xmlns:cx8="http://schemas.microsoft.com/office/drawing/2016/5/14/chartex" xmlns:aink="http://schemas.microsoft.com/office/drawing/2016/ink" xmlns:am3d="http://schemas.microsoft.com/office/drawing/2017/model3d" xmlns:oel="http://schemas.microsoft.com/office/2019/extlst" xmlns:w15="http://schemas.microsoft.com/office/word/2012/wordml" xmlns:w16cex="http://schemas.microsoft.com/office/word/2018/wordml/cex" xmlns:w16cid="http://schemas.microsoft.com/office/word/2016/wordml/cid" xmlns:w16="http://schemas.microsoft.com/office/word/2018/wordml" xmlns:w16sdtdh="http://schemas.microsoft.com/office/word/2020/wordml/sdtdatahash" xmlns:w16se="http://schemas.microsoft.com/office/word/2015/wordml/symex">
           <w:pict>
             <v:line w14:anchorId="3EB44CE6" id="Straight Connector 4" o:spid="_x0000_s1026" style="position:absolute;z-index:251660800;visibility:visible;mso-wrap-style:square;mso-width-percent:0;mso-height-percent:0;mso-wrap-distance-left:9pt;mso-wrap-distance-top:0;mso-wrap-distance-right:9pt;mso-wrap-distance-bottom:0;mso-position-horizontal:absolute;mso-position-horizontal-relative:page;mso-position-vertical:absolute;mso-position-vertical-relative:page;mso-width-percent:0;mso-height-percent:0;mso-width-relative:margin;mso-height-relative:margin" from="28.35pt,90.7pt" to="566.95pt,90.7pt" o:gfxdata="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" strokecolor="#dabe86" strokeweight=".6pt">
               <v:shadow on="t" color="white" offset="0,4pt"/>
@@ -2677,7 +2665,7 @@
             </wp:anchor>
           </w:drawing>
         </mc:Choice>
-        <mc:Fallback xmlns:w16se="http://schemas.microsoft.com/office/word/2015/wordml/symex" xmlns:w16sdtdh="http://schemas.microsoft.com/office/word/2020/wordml/sdtdatahash" xmlns:w16="http://schemas.microsoft.com/office/word/2018/wordml" xmlns:w16cid="http://schemas.microsoft.com/office/word/2016/wordml/cid" xmlns:w16cex="http://schemas.microsoft.com/office/word/2018/wordml/cex" xmlns:w15="http://schemas.microsoft.com/office/word/2012/wordml" xmlns:oel="http://schemas.microsoft.com/office/2019/extlst" xmlns:am3d="http://schemas.microsoft.com/office/drawing/2017/model3d" xmlns:aink="http://schemas.microsoft.com/office/drawing/2016/ink" xmlns:cx8="http://schemas.microsoft.com/office/drawing/2016/5/14/chartex" xmlns:cx7="http://schemas.microsoft.com/office/drawing/2016/5/13/chartex" xmlns:cx6="http://schemas.microsoft.com/office/drawing/2016/5/12/chartex" xmlns:cx5="http://schemas.microsoft.com/office/drawing/2016/5/11/chartex" xmlns:cx4="http://schemas.microsoft.com/office/drawing/2016/5/10/chartex" xmlns:cx3="http://schemas.microsoft.com/office/drawing/2016/5/9/chartex" xmlns:cx2="http://schemas.microsoft.com/office/drawing/2015/10/21/chartex" xmlns:cx1="http://schemas.microsoft.com/office/drawing/2015/9/8/chartex" xmlns:cx="http://schemas.microsoft.com/office/drawing/2014/chartex">
+        <mc:Fallback xmlns:cx="http://schemas.microsoft.com/office/drawing/2014/chartex" xmlns:cx1="http://schemas.microsoft.com/office/drawing/2015/9/8/chartex" xmlns:cx2="http://schemas.microsoft.com/office/drawing/2015/10/21/chartex" xmlns:cx3="http://schemas.microsoft.com/office/drawing/2016/5/9/chartex" xmlns:cx4="http://schemas.microsoft.com/office/drawing/2016/5/10/chartex" xmlns:cx5="http://schemas.microsoft.com/office/drawing/2016/5/11/chartex" xmlns:cx6="http://schemas.microsoft.com/office/drawing/2016/5/12/chartex" xmlns:cx7="http://schemas.microsoft.com/office/drawing/2016/5/13/chartex" xmlns:cx8="http://schemas.microsoft.com/office/drawing/2016/5/14/chartex" xmlns:aink="http://schemas.microsoft.com/office/drawing/2016/ink" xmlns:am3d="http://schemas.microsoft.com/office/drawing/2017/model3d" xmlns:oel="http://schemas.microsoft.com/office/2019/extlst" xmlns:w15="http://schemas.microsoft.com/office/word/2012/wordml" xmlns:w16cex="http://schemas.microsoft.com/office/word/2018/wordml/cex" xmlns:w16cid="http://schemas.microsoft.com/office/word/2016/wordml/cid" xmlns:w16="http://schemas.microsoft.com/office/word/2018/wordml" xmlns:w16sdtdh="http://schemas.microsoft.com/office/word/2020/wordml/sdtdatahash" xmlns:w16se="http://schemas.microsoft.com/office/word/2015/wordml/symex">
           <w:pict>
             <v:line w14:anchorId="57A3EFC0" id="Straight Connector 5" o:spid="_x0000_s1026" style="position:absolute;z-index:251654656;visibility:visible;mso-wrap-style:square;mso-width-percent:0;mso-height-percent:0;mso-wrap-distance-left:9pt;mso-wrap-distance-top:0;mso-wrap-distance-right:9pt;mso-wrap-distance-bottom:0;mso-position-horizontal:absolute;mso-position-horizontal-relative:page;mso-position-vertical:absolute;mso-position-vertical-relative:page;mso-width-percent:0;mso-height-percent:0;mso-width-relative:margin;mso-height-relative:margin" from="28.35pt,73.45pt" to="566.9pt,73.45pt" o:gfxdata="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" strokecolor="#011e41" strokeweight=".6pt">
               <v:shadow on="t" color="white" offset="0,4pt"/>
@@ -6642,7 +6630,7 @@
 </file>
 
 <file path=customXml/itemProps1.xml><?xml version="1.0" encoding="utf-8"?>
-<ds:datastoreItem xmlns:ds="http://schemas.openxmlformats.org/officeDocument/2006/customXml" ds:itemID="{BE7AF7EC-6242-4ABD-B067-517010CD42AF}">
+<ds:datastoreItem xmlns:ds="http://schemas.openxmlformats.org/officeDocument/2006/customXml" ds:itemID="{988CBF61-BA16-4FDC-B446-900050A13D49}">
   <ds:schemaRefs>
     <ds:schemaRef ds:uri="http://schemas.openxmlformats.org/officeDocument/2006/bibliography"/>
   </ds:schemaRefs>

</xml_diff>

<commit_message>
mobile BMW dropdown works?, quickreport profile input fields on 1 line?, EN template grammar fixes
</commit_message>
<xml_diff>
--- a/bmw/quickreport/EN_template.docx
+++ b/bmw/quickreport/EN_template.docx
@@ -174,8 +174,6 @@
                               </w:rPr>
                               <w:t>{{ address_street }}</w:t>
                             </w:r>
-                            <w:bookmarkStart w:id="0" w:name="_GoBack"/>
-                            <w:bookmarkEnd w:id="0"/>
                           </w:p>
                           <w:p>
                             <w:pPr>
@@ -1577,7 +1575,19 @@
         <w:rPr>
           <w:rFonts w:ascii="Arial" w:hAnsi="Arial" w:cs="Arial"/>
         </w:rPr>
-        <w:t xml:space="preserve"> corresponding tot he above</w:t>
+        <w:t xml:space="preserve"> corresponding to</w:t>
+      </w:r>
+      <w:r>
+        <w:rPr>
+          <w:rFonts w:ascii="Arial" w:hAnsi="Arial" w:cs="Arial"/>
+        </w:rPr>
+        <w:t xml:space="preserve"> </w:t>
+      </w:r>
+      <w:r>
+        <w:rPr>
+          <w:rFonts w:ascii="Arial" w:hAnsi="Arial" w:cs="Arial"/>
+        </w:rPr>
+        <w:t>the above</w:t>
       </w:r>
       <w:r>
         <w:rPr>
@@ -1607,7 +1617,15 @@
         <w:rPr>
           <w:rFonts w:ascii="Arial" w:hAnsi="Arial" w:cs="Arial"/>
         </w:rPr>
-        <w:t>Üdvözlettel,</w:t>
+        <w:t>Best regards</w:t>
+      </w:r>
+      <w:bookmarkStart w:id="0" w:name="_GoBack"/>
+      <w:bookmarkEnd w:id="0"/>
+      <w:r>
+        <w:rPr>
+          <w:rFonts w:ascii="Arial" w:hAnsi="Arial" w:cs="Arial"/>
+        </w:rPr>
+        <w:t>,</w:t>
       </w:r>
     </w:p>
     <w:p>
@@ -2060,7 +2078,7 @@
             </wp:anchor>
           </w:drawing>
         </mc:Choice>
-        <mc:Fallback xmlns:cx="http://schemas.microsoft.com/office/drawing/2014/chartex" xmlns:cx1="http://schemas.microsoft.com/office/drawing/2015/9/8/chartex" xmlns:cx2="http://schemas.microsoft.com/office/drawing/2015/10/21/chartex" xmlns:cx3="http://schemas.microsoft.com/office/drawing/2016/5/9/chartex" xmlns:cx4="http://schemas.microsoft.com/office/drawing/2016/5/10/chartex" xmlns:cx5="http://schemas.microsoft.com/office/drawing/2016/5/11/chartex" xmlns:cx6="http://schemas.microsoft.com/office/drawing/2016/5/12/chartex" xmlns:cx7="http://schemas.microsoft.com/office/drawing/2016/5/13/chartex" xmlns:cx8="http://schemas.microsoft.com/office/drawing/2016/5/14/chartex" xmlns:aink="http://schemas.microsoft.com/office/drawing/2016/ink" xmlns:am3d="http://schemas.microsoft.com/office/drawing/2017/model3d" xmlns:oel="http://schemas.microsoft.com/office/2019/extlst" xmlns:w15="http://schemas.microsoft.com/office/word/2012/wordml" xmlns:w16cex="http://schemas.microsoft.com/office/word/2018/wordml/cex" xmlns:w16cid="http://schemas.microsoft.com/office/word/2016/wordml/cid" xmlns:w16="http://schemas.microsoft.com/office/word/2018/wordml" xmlns:w16sdtdh="http://schemas.microsoft.com/office/word/2020/wordml/sdtdatahash" xmlns:w16se="http://schemas.microsoft.com/office/word/2015/wordml/symex">
+        <mc:Fallback xmlns:w16se="http://schemas.microsoft.com/office/word/2015/wordml/symex" xmlns:w16sdtdh="http://schemas.microsoft.com/office/word/2020/wordml/sdtdatahash" xmlns:w16="http://schemas.microsoft.com/office/word/2018/wordml" xmlns:w16cid="http://schemas.microsoft.com/office/word/2016/wordml/cid" xmlns:w16cex="http://schemas.microsoft.com/office/word/2018/wordml/cex" xmlns:w15="http://schemas.microsoft.com/office/word/2012/wordml" xmlns:oel="http://schemas.microsoft.com/office/2019/extlst" xmlns:am3d="http://schemas.microsoft.com/office/drawing/2017/model3d" xmlns:aink="http://schemas.microsoft.com/office/drawing/2016/ink" xmlns:cx8="http://schemas.microsoft.com/office/drawing/2016/5/14/chartex" xmlns:cx7="http://schemas.microsoft.com/office/drawing/2016/5/13/chartex" xmlns:cx6="http://schemas.microsoft.com/office/drawing/2016/5/12/chartex" xmlns:cx5="http://schemas.microsoft.com/office/drawing/2016/5/11/chartex" xmlns:cx4="http://schemas.microsoft.com/office/drawing/2016/5/10/chartex" xmlns:cx3="http://schemas.microsoft.com/office/drawing/2016/5/9/chartex" xmlns:cx2="http://schemas.microsoft.com/office/drawing/2015/10/21/chartex" xmlns:cx1="http://schemas.microsoft.com/office/drawing/2015/9/8/chartex" xmlns:cx="http://schemas.microsoft.com/office/drawing/2014/chartex">
           <w:pict>
             <v:line w14:anchorId="19C22C83" id="Straight Connector 8" o:spid="_x0000_s1026" style="position:absolute;z-index:251658240;visibility:visible;mso-wrap-style:square;mso-width-percent:0;mso-height-percent:0;mso-wrap-distance-left:9pt;mso-wrap-distance-top:0;mso-wrap-distance-right:9pt;mso-wrap-distance-bottom:0;mso-position-horizontal:absolute;mso-position-horizontal-relative:page;mso-position-vertical:absolute;mso-position-vertical-relative:page;mso-width-percent:0;mso-height-percent:0;mso-width-relative:margin;mso-height-relative:margin" from="28.35pt,808pt" to="566.95pt,808pt" o:gfxdata="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" strokecolor="#dabe86" strokeweight=".6pt">
               <v:shadow on="t" color="white" offset="0,4pt"/>
@@ -2244,7 +2262,7 @@
             </wp:anchor>
           </w:drawing>
         </mc:Choice>
-        <mc:Fallback xmlns:cx="http://schemas.microsoft.com/office/drawing/2014/chartex" xmlns:cx1="http://schemas.microsoft.com/office/drawing/2015/9/8/chartex" xmlns:cx2="http://schemas.microsoft.com/office/drawing/2015/10/21/chartex" xmlns:cx3="http://schemas.microsoft.com/office/drawing/2016/5/9/chartex" xmlns:cx4="http://schemas.microsoft.com/office/drawing/2016/5/10/chartex" xmlns:cx5="http://schemas.microsoft.com/office/drawing/2016/5/11/chartex" xmlns:cx6="http://schemas.microsoft.com/office/drawing/2016/5/12/chartex" xmlns:cx7="http://schemas.microsoft.com/office/drawing/2016/5/13/chartex" xmlns:cx8="http://schemas.microsoft.com/office/drawing/2016/5/14/chartex" xmlns:aink="http://schemas.microsoft.com/office/drawing/2016/ink" xmlns:am3d="http://schemas.microsoft.com/office/drawing/2017/model3d" xmlns:oel="http://schemas.microsoft.com/office/2019/extlst" xmlns:w15="http://schemas.microsoft.com/office/word/2012/wordml" xmlns:w16cex="http://schemas.microsoft.com/office/word/2018/wordml/cex" xmlns:w16cid="http://schemas.microsoft.com/office/word/2016/wordml/cid" xmlns:w16="http://schemas.microsoft.com/office/word/2018/wordml" xmlns:w16sdtdh="http://schemas.microsoft.com/office/word/2020/wordml/sdtdatahash" xmlns:w16se="http://schemas.microsoft.com/office/word/2015/wordml/symex">
+        <mc:Fallback xmlns:w16se="http://schemas.microsoft.com/office/word/2015/wordml/symex" xmlns:w16sdtdh="http://schemas.microsoft.com/office/word/2020/wordml/sdtdatahash" xmlns:w16="http://schemas.microsoft.com/office/word/2018/wordml" xmlns:w16cid="http://schemas.microsoft.com/office/word/2016/wordml/cid" xmlns:w16cex="http://schemas.microsoft.com/office/word/2018/wordml/cex" xmlns:w15="http://schemas.microsoft.com/office/word/2012/wordml" xmlns:oel="http://schemas.microsoft.com/office/2019/extlst" xmlns:am3d="http://schemas.microsoft.com/office/drawing/2017/model3d" xmlns:aink="http://schemas.microsoft.com/office/drawing/2016/ink" xmlns:cx8="http://schemas.microsoft.com/office/drawing/2016/5/14/chartex" xmlns:cx7="http://schemas.microsoft.com/office/drawing/2016/5/13/chartex" xmlns:cx6="http://schemas.microsoft.com/office/drawing/2016/5/12/chartex" xmlns:cx5="http://schemas.microsoft.com/office/drawing/2016/5/11/chartex" xmlns:cx4="http://schemas.microsoft.com/office/drawing/2016/5/10/chartex" xmlns:cx3="http://schemas.microsoft.com/office/drawing/2016/5/9/chartex" xmlns:cx2="http://schemas.microsoft.com/office/drawing/2015/10/21/chartex" xmlns:cx1="http://schemas.microsoft.com/office/drawing/2015/9/8/chartex" xmlns:cx="http://schemas.microsoft.com/office/drawing/2014/chartex">
           <w:pict>
             <v:line w14:anchorId="075CB96D" id="Straight Connector 1" o:spid="_x0000_s1026" style="position:absolute;z-index:251656704;visibility:visible;mso-wrap-style:square;mso-width-percent:0;mso-height-percent:0;mso-wrap-distance-left:9pt;mso-wrap-distance-top:0;mso-wrap-distance-right:9pt;mso-wrap-distance-bottom:0;mso-position-horizontal:absolute;mso-position-horizontal-relative:page;mso-position-vertical:absolute;mso-position-vertical-relative:page;mso-width-percent:0;mso-height-percent:0;mso-width-relative:margin;mso-height-relative:margin" from="28.35pt,808pt" to="566.95pt,808pt" o:gfxdata="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" strokecolor="#011e41" strokeweight=".6pt">
               <v:shadow on="t" color="white" offset="0,4pt"/>
@@ -2478,7 +2496,7 @@
             </wp:anchor>
           </w:drawing>
         </mc:Choice>
-        <mc:Fallback xmlns:cx="http://schemas.microsoft.com/office/drawing/2014/chartex" xmlns:cx1="http://schemas.microsoft.com/office/drawing/2015/9/8/chartex" xmlns:cx2="http://schemas.microsoft.com/office/drawing/2015/10/21/chartex" xmlns:cx3="http://schemas.microsoft.com/office/drawing/2016/5/9/chartex" xmlns:cx4="http://schemas.microsoft.com/office/drawing/2016/5/10/chartex" xmlns:cx5="http://schemas.microsoft.com/office/drawing/2016/5/11/chartex" xmlns:cx6="http://schemas.microsoft.com/office/drawing/2016/5/12/chartex" xmlns:cx7="http://schemas.microsoft.com/office/drawing/2016/5/13/chartex" xmlns:cx8="http://schemas.microsoft.com/office/drawing/2016/5/14/chartex" xmlns:aink="http://schemas.microsoft.com/office/drawing/2016/ink" xmlns:am3d="http://schemas.microsoft.com/office/drawing/2017/model3d" xmlns:oel="http://schemas.microsoft.com/office/2019/extlst" xmlns:w15="http://schemas.microsoft.com/office/word/2012/wordml" xmlns:w16cex="http://schemas.microsoft.com/office/word/2018/wordml/cex" xmlns:w16cid="http://schemas.microsoft.com/office/word/2016/wordml/cid" xmlns:w16="http://schemas.microsoft.com/office/word/2018/wordml" xmlns:w16sdtdh="http://schemas.microsoft.com/office/word/2020/wordml/sdtdatahash" xmlns:w16se="http://schemas.microsoft.com/office/word/2015/wordml/symex">
+        <mc:Fallback xmlns:w16se="http://schemas.microsoft.com/office/word/2015/wordml/symex" xmlns:w16sdtdh="http://schemas.microsoft.com/office/word/2020/wordml/sdtdatahash" xmlns:w16="http://schemas.microsoft.com/office/word/2018/wordml" xmlns:w16cid="http://schemas.microsoft.com/office/word/2016/wordml/cid" xmlns:w16cex="http://schemas.microsoft.com/office/word/2018/wordml/cex" xmlns:w15="http://schemas.microsoft.com/office/word/2012/wordml" xmlns:oel="http://schemas.microsoft.com/office/2019/extlst" xmlns:am3d="http://schemas.microsoft.com/office/drawing/2017/model3d" xmlns:aink="http://schemas.microsoft.com/office/drawing/2016/ink" xmlns:cx8="http://schemas.microsoft.com/office/drawing/2016/5/14/chartex" xmlns:cx7="http://schemas.microsoft.com/office/drawing/2016/5/13/chartex" xmlns:cx6="http://schemas.microsoft.com/office/drawing/2016/5/12/chartex" xmlns:cx5="http://schemas.microsoft.com/office/drawing/2016/5/11/chartex" xmlns:cx4="http://schemas.microsoft.com/office/drawing/2016/5/10/chartex" xmlns:cx3="http://schemas.microsoft.com/office/drawing/2016/5/9/chartex" xmlns:cx2="http://schemas.microsoft.com/office/drawing/2015/10/21/chartex" xmlns:cx1="http://schemas.microsoft.com/office/drawing/2015/9/8/chartex" xmlns:cx="http://schemas.microsoft.com/office/drawing/2014/chartex">
           <w:pict>
             <v:line w14:anchorId="3EB44CE6" id="Straight Connector 4" o:spid="_x0000_s1026" style="position:absolute;z-index:251660800;visibility:visible;mso-wrap-style:square;mso-width-percent:0;mso-height-percent:0;mso-wrap-distance-left:9pt;mso-wrap-distance-top:0;mso-wrap-distance-right:9pt;mso-wrap-distance-bottom:0;mso-position-horizontal:absolute;mso-position-horizontal-relative:page;mso-position-vertical:absolute;mso-position-vertical-relative:page;mso-width-percent:0;mso-height-percent:0;mso-width-relative:margin;mso-height-relative:margin" from="28.35pt,90.7pt" to="566.95pt,90.7pt" o:gfxdata="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" strokecolor="#dabe86" strokeweight=".6pt">
               <v:shadow on="t" color="white" offset="0,4pt"/>
@@ -2665,7 +2683,7 @@
             </wp:anchor>
           </w:drawing>
         </mc:Choice>
-        <mc:Fallback xmlns:cx="http://schemas.microsoft.com/office/drawing/2014/chartex" xmlns:cx1="http://schemas.microsoft.com/office/drawing/2015/9/8/chartex" xmlns:cx2="http://schemas.microsoft.com/office/drawing/2015/10/21/chartex" xmlns:cx3="http://schemas.microsoft.com/office/drawing/2016/5/9/chartex" xmlns:cx4="http://schemas.microsoft.com/office/drawing/2016/5/10/chartex" xmlns:cx5="http://schemas.microsoft.com/office/drawing/2016/5/11/chartex" xmlns:cx6="http://schemas.microsoft.com/office/drawing/2016/5/12/chartex" xmlns:cx7="http://schemas.microsoft.com/office/drawing/2016/5/13/chartex" xmlns:cx8="http://schemas.microsoft.com/office/drawing/2016/5/14/chartex" xmlns:aink="http://schemas.microsoft.com/office/drawing/2016/ink" xmlns:am3d="http://schemas.microsoft.com/office/drawing/2017/model3d" xmlns:oel="http://schemas.microsoft.com/office/2019/extlst" xmlns:w15="http://schemas.microsoft.com/office/word/2012/wordml" xmlns:w16cex="http://schemas.microsoft.com/office/word/2018/wordml/cex" xmlns:w16cid="http://schemas.microsoft.com/office/word/2016/wordml/cid" xmlns:w16="http://schemas.microsoft.com/office/word/2018/wordml" xmlns:w16sdtdh="http://schemas.microsoft.com/office/word/2020/wordml/sdtdatahash" xmlns:w16se="http://schemas.microsoft.com/office/word/2015/wordml/symex">
+        <mc:Fallback xmlns:w16se="http://schemas.microsoft.com/office/word/2015/wordml/symex" xmlns:w16sdtdh="http://schemas.microsoft.com/office/word/2020/wordml/sdtdatahash" xmlns:w16="http://schemas.microsoft.com/office/word/2018/wordml" xmlns:w16cid="http://schemas.microsoft.com/office/word/2016/wordml/cid" xmlns:w16cex="http://schemas.microsoft.com/office/word/2018/wordml/cex" xmlns:w15="http://schemas.microsoft.com/office/word/2012/wordml" xmlns:oel="http://schemas.microsoft.com/office/2019/extlst" xmlns:am3d="http://schemas.microsoft.com/office/drawing/2017/model3d" xmlns:aink="http://schemas.microsoft.com/office/drawing/2016/ink" xmlns:cx8="http://schemas.microsoft.com/office/drawing/2016/5/14/chartex" xmlns:cx7="http://schemas.microsoft.com/office/drawing/2016/5/13/chartex" xmlns:cx6="http://schemas.microsoft.com/office/drawing/2016/5/12/chartex" xmlns:cx5="http://schemas.microsoft.com/office/drawing/2016/5/11/chartex" xmlns:cx4="http://schemas.microsoft.com/office/drawing/2016/5/10/chartex" xmlns:cx3="http://schemas.microsoft.com/office/drawing/2016/5/9/chartex" xmlns:cx2="http://schemas.microsoft.com/office/drawing/2015/10/21/chartex" xmlns:cx1="http://schemas.microsoft.com/office/drawing/2015/9/8/chartex" xmlns:cx="http://schemas.microsoft.com/office/drawing/2014/chartex">
           <w:pict>
             <v:line w14:anchorId="57A3EFC0" id="Straight Connector 5" o:spid="_x0000_s1026" style="position:absolute;z-index:251654656;visibility:visible;mso-wrap-style:square;mso-width-percent:0;mso-height-percent:0;mso-wrap-distance-left:9pt;mso-wrap-distance-top:0;mso-wrap-distance-right:9pt;mso-wrap-distance-bottom:0;mso-position-horizontal:absolute;mso-position-horizontal-relative:page;mso-position-vertical:absolute;mso-position-vertical-relative:page;mso-width-percent:0;mso-height-percent:0;mso-width-relative:margin;mso-height-relative:margin" from="28.35pt,73.45pt" to="566.9pt,73.45pt" o:gfxdata="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" strokecolor="#011e41" strokeweight=".6pt">
               <v:shadow on="t" color="white" offset="0,4pt"/>
@@ -6630,7 +6648,7 @@
 </file>
 
 <file path=customXml/itemProps1.xml><?xml version="1.0" encoding="utf-8"?>
-<ds:datastoreItem xmlns:ds="http://schemas.openxmlformats.org/officeDocument/2006/customXml" ds:itemID="{988CBF61-BA16-4FDC-B446-900050A13D49}">
+<ds:datastoreItem xmlns:ds="http://schemas.openxmlformats.org/officeDocument/2006/customXml" ds:itemID="{CDAB0D13-FDBB-43A1-BF48-9769B023FDC4}">
   <ds:schemaRefs>
     <ds:schemaRef ds:uri="http://schemas.openxmlformats.org/officeDocument/2006/bibliography"/>
   </ds:schemaRefs>

</xml_diff>

<commit_message>
minor updates to templates + 'keep with next' to bump bottom section to next page if any of it would overflow
</commit_message>
<xml_diff>
--- a/bmw/quickreport/EN_template.docx
+++ b/bmw/quickreport/EN_template.docx
@@ -7,368 +7,136 @@
     <w:p/>
     <w:p/>
     <w:p>
+      <w:pPr>
+        <w:pStyle w:val="FreeForm"/>
+        <w:tabs>
+          <w:tab w:val="left" w:pos="709"/>
+          <w:tab w:val="left" w:pos="1418"/>
+          <w:tab w:val="left" w:pos="2127"/>
+          <w:tab w:val="left" w:pos="2836"/>
+          <w:tab w:val="left" w:pos="3545"/>
+          <w:tab w:val="left" w:pos="4254"/>
+          <w:tab w:val="left" w:pos="4963"/>
+          <w:tab w:val="left" w:pos="5672"/>
+          <w:tab w:val="left" w:pos="6381"/>
+          <w:tab w:val="left" w:pos="7090"/>
+          <w:tab w:val="left" w:pos="7799"/>
+        </w:tabs>
+        <w:spacing w:line="276" w:lineRule="auto"/>
+        <w:rPr>
+          <w:rFonts w:ascii="Arial" w:hAnsi="Arial" w:cs="Arial"/>
+          <w:color w:val="auto"/>
+        </w:rPr>
+      </w:pPr>
       <w:r>
         <w:rPr>
-          <w:noProof/>
-          <w:lang w:val="en-US" w:eastAsia="en-US"/>
+          <w:rFonts w:ascii="Arial" w:hAnsi="Arial" w:cs="Arial"/>
+          <w:color w:val="auto"/>
         </w:rPr>
-        <mc:AlternateContent>
-          <mc:Choice Requires="wps">
-            <w:drawing>
-              <wp:inline distT="0" distB="0" distL="0" distR="0" wp14:anchorId="2986D93F" wp14:editId="35490248">
-                <wp:extent cx="3238500" cy="1079500"/>
-                <wp:effectExtent l="0" t="0" r="0" b="6350"/>
-                <wp:docPr id="13" name="officeArt object"/>
-                <wp:cNvGraphicFramePr>
-                  <a:graphicFrameLocks xmlns:a="http://schemas.openxmlformats.org/drawingml/2006/main"/>
-                </wp:cNvGraphicFramePr>
-                <a:graphic xmlns:a="http://schemas.openxmlformats.org/drawingml/2006/main">
-                  <a:graphicData uri="http://schemas.microsoft.com/office/word/2010/wordprocessingShape">
-                    <wps:wsp>
-                      <wps:cNvSpPr>
-                        <a:spLocks noChangeArrowheads="1"/>
-                      </wps:cNvSpPr>
-                      <wps:spPr bwMode="auto">
-                        <a:xfrm>
-                          <a:off x="0" y="0"/>
-                          <a:ext cx="3238500" cy="1079500"/>
-                        </a:xfrm>
-                        <a:prstGeom prst="rect">
-                          <a:avLst/>
-                        </a:prstGeom>
-                        <a:noFill/>
-                        <a:ln>
-                          <a:noFill/>
-                        </a:ln>
-                        <a:extLst>
-                          <a:ext uri="{909E8E84-426E-40DD-AFC4-6F175D3DCCD1}">
-                            <a14:hiddenFill xmlns:a14="http://schemas.microsoft.com/office/drawing/2010/main">
-                              <a:solidFill>
-                                <a:srgbClr val="FFFFFF"/>
-                              </a:solidFill>
-                            </a14:hiddenFill>
-                          </a:ext>
-                          <a:ext uri="{91240B29-F687-4F45-9708-019B960494DF}">
-                            <a14:hiddenLine xmlns:a14="http://schemas.microsoft.com/office/drawing/2010/main" w="12700">
-                              <a:solidFill>
-                                <a:srgbClr val="000000"/>
-                              </a:solidFill>
-                              <a:miter lim="800000"/>
-                              <a:headEnd/>
-                              <a:tailEnd/>
-                            </a14:hiddenLine>
-                          </a:ext>
-                        </a:extLst>
-                      </wps:spPr>
-                      <wps:txbx>
-                        <w:txbxContent>
-                          <w:p>
-                            <w:pPr>
-                              <w:pStyle w:val="FreeForm"/>
-                              <w:tabs>
-                                <w:tab w:val="left" w:pos="709"/>
-                                <w:tab w:val="left" w:pos="1418"/>
-                                <w:tab w:val="left" w:pos="2127"/>
-                                <w:tab w:val="left" w:pos="2836"/>
-                                <w:tab w:val="left" w:pos="3545"/>
-                                <w:tab w:val="left" w:pos="4254"/>
-                                <w:tab w:val="left" w:pos="4963"/>
-                                <w:tab w:val="left" w:pos="5672"/>
-                                <w:tab w:val="left" w:pos="6381"/>
-                                <w:tab w:val="left" w:pos="7090"/>
-                                <w:tab w:val="left" w:pos="7799"/>
-                              </w:tabs>
-                              <w:spacing w:line="276" w:lineRule="auto"/>
-                              <w:rPr>
-                                <w:rFonts w:ascii="Arial" w:hAnsi="Arial" w:cs="Arial"/>
-                                <w:color w:val="auto"/>
-                              </w:rPr>
-                            </w:pPr>
-                            <w:r>
-                              <w:rPr>
-                                <w:rFonts w:ascii="Arial" w:hAnsi="Arial" w:cs="Arial"/>
-                                <w:color w:val="auto"/>
-                              </w:rPr>
-                              <w:t>{{ company }}</w:t>
-                            </w:r>
-                          </w:p>
-                          <w:p>
-                            <w:pPr>
-                              <w:pStyle w:val="FreeForm"/>
-                              <w:tabs>
-                                <w:tab w:val="left" w:pos="709"/>
-                                <w:tab w:val="left" w:pos="1418"/>
-                                <w:tab w:val="left" w:pos="2127"/>
-                                <w:tab w:val="left" w:pos="2836"/>
-                                <w:tab w:val="left" w:pos="3545"/>
-                                <w:tab w:val="left" w:pos="4254"/>
-                                <w:tab w:val="left" w:pos="4963"/>
-                                <w:tab w:val="left" w:pos="5672"/>
-                                <w:tab w:val="left" w:pos="6381"/>
-                                <w:tab w:val="left" w:pos="7090"/>
-                                <w:tab w:val="left" w:pos="7799"/>
-                              </w:tabs>
-                              <w:spacing w:line="276" w:lineRule="auto"/>
-                              <w:rPr>
-                                <w:rFonts w:ascii="Arial" w:eastAsia="Helvetica" w:hAnsi="Arial" w:cs="Arial"/>
-                                <w:b/>
-                                <w:bCs/>
-                                <w:color w:val="auto"/>
-                              </w:rPr>
-                            </w:pPr>
-                            <w:r>
-                              <w:rPr>
-                                <w:rFonts w:ascii="Arial" w:hAnsi="Arial" w:cs="Arial"/>
-                                <w:b/>
-                                <w:bCs/>
-                                <w:color w:val="auto"/>
-                              </w:rPr>
-                              <w:t>{{ customer }}</w:t>
-                            </w:r>
-                          </w:p>
-                          <w:p>
-                            <w:pPr>
-                              <w:pStyle w:val="FreeForm"/>
-                              <w:tabs>
-                                <w:tab w:val="left" w:pos="709"/>
-                                <w:tab w:val="left" w:pos="1418"/>
-                                <w:tab w:val="left" w:pos="2127"/>
-                                <w:tab w:val="left" w:pos="2836"/>
-                                <w:tab w:val="left" w:pos="3545"/>
-                                <w:tab w:val="left" w:pos="4254"/>
-                                <w:tab w:val="left" w:pos="4963"/>
-                                <w:tab w:val="left" w:pos="5672"/>
-                                <w:tab w:val="left" w:pos="6381"/>
-                                <w:tab w:val="left" w:pos="7090"/>
-                                <w:tab w:val="left" w:pos="7799"/>
-                              </w:tabs>
-                              <w:spacing w:line="276" w:lineRule="auto"/>
-                              <w:rPr>
-                                <w:rFonts w:ascii="Arial" w:eastAsia="Helvetica" w:hAnsi="Arial" w:cs="Arial"/>
-                                <w:i/>
-                                <w:color w:val="auto"/>
-                              </w:rPr>
-                            </w:pPr>
-                            <w:r>
-                              <w:rPr>
-                                <w:rFonts w:ascii="Arial" w:hAnsi="Arial" w:cs="Arial"/>
-                                <w:i/>
-                                <w:color w:val="auto"/>
-                              </w:rPr>
-                              <w:t>{{ title }}</w:t>
-                            </w:r>
-                          </w:p>
-                          <w:p>
-                            <w:pPr>
-                              <w:pStyle w:val="FreeForm"/>
-                              <w:spacing w:line="276" w:lineRule="auto"/>
-                              <w:rPr>
-                                <w:rFonts w:ascii="Arial" w:eastAsia="Helvetica" w:hAnsi="Arial" w:cs="Arial"/>
-                                <w:color w:val="auto"/>
-                              </w:rPr>
-                            </w:pPr>
-                            <w:r>
-                              <w:rPr>
-                                <w:rFonts w:ascii="Arial" w:hAnsi="Arial" w:cs="Arial"/>
-                                <w:color w:val="auto"/>
-                              </w:rPr>
-                              <w:t>{{ address_street }}</w:t>
-                            </w:r>
-                          </w:p>
-                          <w:p>
-                            <w:pPr>
-                              <w:pStyle w:val="FreeForm"/>
-                              <w:spacing w:line="276" w:lineRule="auto"/>
-                              <w:rPr>
-                                <w:rFonts w:ascii="Arial" w:hAnsi="Arial" w:cs="Arial"/>
-                                <w:color w:val="auto"/>
-                              </w:rPr>
-                            </w:pPr>
-                            <w:r>
-                              <w:rPr>
-                                <w:rFonts w:ascii="Arial" w:hAnsi="Arial" w:cs="Arial"/>
-                                <w:color w:val="auto"/>
-                              </w:rPr>
-                              <w:t>{{ address_town }}</w:t>
-                            </w:r>
-                          </w:p>
-                          <w:p>
-                            <w:pPr>
-                              <w:pStyle w:val="FreeForm"/>
-                              <w:spacing w:line="276" w:lineRule="auto"/>
-                              <w:rPr>
-                                <w:rFonts w:ascii="Arial" w:hAnsi="Arial" w:cs="Arial"/>
-                                <w:color w:val="auto"/>
-                              </w:rPr>
-                            </w:pPr>
-                          </w:p>
-                        </w:txbxContent>
-                      </wps:txbx>
-                      <wps:bodyPr rot="0" vert="horz" wrap="square" lIns="0" tIns="0" rIns="0" bIns="0" anchor="t" anchorCtr="0" upright="1">
-                        <a:noAutofit/>
-                      </wps:bodyPr>
-                    </wps:wsp>
-                  </a:graphicData>
-                </a:graphic>
-              </wp:inline>
-            </w:drawing>
-          </mc:Choice>
-          <mc:Fallback>
-            <w:pict>
-              <v:rect id="officeArt object" o:spid="_x0000_s1026" style="width:255pt;height:85pt;visibility:visible;mso-wrap-style:square;mso-left-percent:-10001;mso-top-percent:-10001;mso-position-horizontal:absolute;mso-position-horizontal-relative:char;mso-position-vertical:absolute;mso-position-vertical-relative:line;mso-left-percent:-10001;mso-top-percent:-10001;v-text-anchor:top" o:gfxdata="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" filled="f" stroked="f" strokeweight="1pt">
-                <v:textbox inset="0,0,0,0">
-                  <w:txbxContent>
-                    <w:p>
-                      <w:pPr>
-                        <w:pStyle w:val="FreeForm"/>
-                        <w:tabs>
-                          <w:tab w:val="left" w:pos="709"/>
-                          <w:tab w:val="left" w:pos="1418"/>
-                          <w:tab w:val="left" w:pos="2127"/>
-                          <w:tab w:val="left" w:pos="2836"/>
-                          <w:tab w:val="left" w:pos="3545"/>
-                          <w:tab w:val="left" w:pos="4254"/>
-                          <w:tab w:val="left" w:pos="4963"/>
-                          <w:tab w:val="left" w:pos="5672"/>
-                          <w:tab w:val="left" w:pos="6381"/>
-                          <w:tab w:val="left" w:pos="7090"/>
-                          <w:tab w:val="left" w:pos="7799"/>
-                        </w:tabs>
-                        <w:spacing w:line="276" w:lineRule="auto"/>
-                        <w:rPr>
-                          <w:rFonts w:ascii="Arial" w:hAnsi="Arial" w:cs="Arial"/>
-                          <w:color w:val="auto"/>
-                        </w:rPr>
-                      </w:pPr>
-                      <w:r>
-                        <w:rPr>
-                          <w:rFonts w:ascii="Arial" w:hAnsi="Arial" w:cs="Arial"/>
-                          <w:color w:val="auto"/>
-                        </w:rPr>
-                        <w:t>{{ company }}</w:t>
-                      </w:r>
-                    </w:p>
-                    <w:p>
-                      <w:pPr>
-                        <w:pStyle w:val="FreeForm"/>
-                        <w:tabs>
-                          <w:tab w:val="left" w:pos="709"/>
-                          <w:tab w:val="left" w:pos="1418"/>
-                          <w:tab w:val="left" w:pos="2127"/>
-                          <w:tab w:val="left" w:pos="2836"/>
-                          <w:tab w:val="left" w:pos="3545"/>
-                          <w:tab w:val="left" w:pos="4254"/>
-                          <w:tab w:val="left" w:pos="4963"/>
-                          <w:tab w:val="left" w:pos="5672"/>
-                          <w:tab w:val="left" w:pos="6381"/>
-                          <w:tab w:val="left" w:pos="7090"/>
-                          <w:tab w:val="left" w:pos="7799"/>
-                        </w:tabs>
-                        <w:spacing w:line="276" w:lineRule="auto"/>
-                        <w:rPr>
-                          <w:rFonts w:ascii="Arial" w:eastAsia="Helvetica" w:hAnsi="Arial" w:cs="Arial"/>
-                          <w:b/>
-                          <w:bCs/>
-                          <w:color w:val="auto"/>
-                        </w:rPr>
-                      </w:pPr>
-                      <w:r>
-                        <w:rPr>
-                          <w:rFonts w:ascii="Arial" w:hAnsi="Arial" w:cs="Arial"/>
-                          <w:b/>
-                          <w:bCs/>
-                          <w:color w:val="auto"/>
-                        </w:rPr>
-                        <w:t>{{ customer }}</w:t>
-                      </w:r>
-                    </w:p>
-                    <w:p>
-                      <w:pPr>
-                        <w:pStyle w:val="FreeForm"/>
-                        <w:tabs>
-                          <w:tab w:val="left" w:pos="709"/>
-                          <w:tab w:val="left" w:pos="1418"/>
-                          <w:tab w:val="left" w:pos="2127"/>
-                          <w:tab w:val="left" w:pos="2836"/>
-                          <w:tab w:val="left" w:pos="3545"/>
-                          <w:tab w:val="left" w:pos="4254"/>
-                          <w:tab w:val="left" w:pos="4963"/>
-                          <w:tab w:val="left" w:pos="5672"/>
-                          <w:tab w:val="left" w:pos="6381"/>
-                          <w:tab w:val="left" w:pos="7090"/>
-                          <w:tab w:val="left" w:pos="7799"/>
-                        </w:tabs>
-                        <w:spacing w:line="276" w:lineRule="auto"/>
-                        <w:rPr>
-                          <w:rFonts w:ascii="Arial" w:eastAsia="Helvetica" w:hAnsi="Arial" w:cs="Arial"/>
-                          <w:i/>
-                          <w:color w:val="auto"/>
-                        </w:rPr>
-                      </w:pPr>
-                      <w:r>
-                        <w:rPr>
-                          <w:rFonts w:ascii="Arial" w:hAnsi="Arial" w:cs="Arial"/>
-                          <w:i/>
-                          <w:color w:val="auto"/>
-                        </w:rPr>
-                        <w:t>{{ title }}</w:t>
-                      </w:r>
-                    </w:p>
-                    <w:p>
-                      <w:pPr>
-                        <w:pStyle w:val="FreeForm"/>
-                        <w:spacing w:line="276" w:lineRule="auto"/>
-                        <w:rPr>
-                          <w:rFonts w:ascii="Arial" w:eastAsia="Helvetica" w:hAnsi="Arial" w:cs="Arial"/>
-                          <w:color w:val="auto"/>
-                        </w:rPr>
-                      </w:pPr>
-                      <w:r>
-                        <w:rPr>
-                          <w:rFonts w:ascii="Arial" w:hAnsi="Arial" w:cs="Arial"/>
-                          <w:color w:val="auto"/>
-                        </w:rPr>
-                        <w:t>{{ address_street }}</w:t>
-                      </w:r>
-                      <w:bookmarkStart w:id="1" w:name="_GoBack"/>
-                      <w:bookmarkEnd w:id="1"/>
-                    </w:p>
-                    <w:p>
-                      <w:pPr>
-                        <w:pStyle w:val="FreeForm"/>
-                        <w:spacing w:line="276" w:lineRule="auto"/>
-                        <w:rPr>
-                          <w:rFonts w:ascii="Arial" w:hAnsi="Arial" w:cs="Arial"/>
-                          <w:color w:val="auto"/>
-                        </w:rPr>
-                      </w:pPr>
-                      <w:r>
-                        <w:rPr>
-                          <w:rFonts w:ascii="Arial" w:hAnsi="Arial" w:cs="Arial"/>
-                          <w:color w:val="auto"/>
-                        </w:rPr>
-                        <w:t>{{ address_town }}</w:t>
-                      </w:r>
-                    </w:p>
-                    <w:p>
-                      <w:pPr>
-                        <w:pStyle w:val="FreeForm"/>
-                        <w:spacing w:line="276" w:lineRule="auto"/>
-                        <w:rPr>
-                          <w:rFonts w:ascii="Arial" w:hAnsi="Arial" w:cs="Arial"/>
-                          <w:color w:val="auto"/>
-                        </w:rPr>
-                      </w:pPr>
-                    </w:p>
-                  </w:txbxContent>
-                </v:textbox>
-                <w10:anchorlock/>
-              </v:rect>
-            </w:pict>
-          </mc:Fallback>
-        </mc:AlternateContent>
+        <w:t>{{ company }}</w:t>
       </w:r>
     </w:p>
+    <w:p>
+      <w:pPr>
+        <w:pStyle w:val="FreeForm"/>
+        <w:tabs>
+          <w:tab w:val="left" w:pos="709"/>
+          <w:tab w:val="left" w:pos="1418"/>
+          <w:tab w:val="left" w:pos="2127"/>
+          <w:tab w:val="left" w:pos="2836"/>
+          <w:tab w:val="left" w:pos="3545"/>
+          <w:tab w:val="left" w:pos="4254"/>
+          <w:tab w:val="left" w:pos="4963"/>
+          <w:tab w:val="left" w:pos="5672"/>
+          <w:tab w:val="left" w:pos="6381"/>
+          <w:tab w:val="left" w:pos="7090"/>
+          <w:tab w:val="left" w:pos="7799"/>
+        </w:tabs>
+        <w:spacing w:line="276" w:lineRule="auto"/>
+        <w:rPr>
+          <w:rFonts w:ascii="Arial" w:eastAsia="Helvetica" w:hAnsi="Arial" w:cs="Arial"/>
+          <w:b/>
+          <w:bCs/>
+          <w:color w:val="auto"/>
+        </w:rPr>
+      </w:pPr>
+      <w:r>
+        <w:rPr>
+          <w:rFonts w:ascii="Arial" w:hAnsi="Arial" w:cs="Arial"/>
+          <w:b/>
+          <w:bCs/>
+          <w:color w:val="auto"/>
+        </w:rPr>
+        <w:t>{{ customer }}</w:t>
+      </w:r>
+    </w:p>
+    <w:p>
+      <w:pPr>
+        <w:pStyle w:val="FreeForm"/>
+        <w:tabs>
+          <w:tab w:val="left" w:pos="709"/>
+          <w:tab w:val="left" w:pos="1418"/>
+          <w:tab w:val="left" w:pos="2127"/>
+          <w:tab w:val="left" w:pos="2836"/>
+          <w:tab w:val="left" w:pos="3545"/>
+          <w:tab w:val="left" w:pos="4254"/>
+          <w:tab w:val="left" w:pos="4963"/>
+          <w:tab w:val="left" w:pos="5672"/>
+          <w:tab w:val="left" w:pos="6381"/>
+          <w:tab w:val="left" w:pos="7090"/>
+          <w:tab w:val="left" w:pos="7799"/>
+        </w:tabs>
+        <w:spacing w:line="276" w:lineRule="auto"/>
+        <w:rPr>
+          <w:rFonts w:ascii="Arial" w:eastAsia="Helvetica" w:hAnsi="Arial" w:cs="Arial"/>
+          <w:i/>
+          <w:color w:val="auto"/>
+        </w:rPr>
+      </w:pPr>
+      <w:r>
+        <w:rPr>
+          <w:rFonts w:ascii="Arial" w:hAnsi="Arial" w:cs="Arial"/>
+          <w:i/>
+          <w:color w:val="auto"/>
+        </w:rPr>
+        <w:t>{{ title }}</w:t>
+      </w:r>
+    </w:p>
+    <w:p>
+      <w:pPr>
+        <w:pStyle w:val="FreeForm"/>
+        <w:spacing w:line="276" w:lineRule="auto"/>
+        <w:rPr>
+          <w:rFonts w:ascii="Arial" w:eastAsia="Helvetica" w:hAnsi="Arial" w:cs="Arial"/>
+          <w:color w:val="auto"/>
+        </w:rPr>
+      </w:pPr>
+      <w:r>
+        <w:rPr>
+          <w:rFonts w:ascii="Arial" w:hAnsi="Arial" w:cs="Arial"/>
+          <w:color w:val="auto"/>
+        </w:rPr>
+        <w:t>{{ address_street }}</w:t>
+      </w:r>
+    </w:p>
+    <w:p>
+      <w:pPr>
+        <w:pStyle w:val="FreeForm"/>
+        <w:spacing w:line="276" w:lineRule="auto"/>
+        <w:rPr>
+          <w:rFonts w:ascii="Arial" w:hAnsi="Arial" w:cs="Arial"/>
+          <w:color w:val="auto"/>
+        </w:rPr>
+      </w:pPr>
+      <w:r>
+        <w:rPr>
+          <w:rFonts w:ascii="Arial" w:hAnsi="Arial" w:cs="Arial"/>
+          <w:color w:val="auto"/>
+        </w:rPr>
+        <w:t>{{ address_town }}</w:t>
+      </w:r>
+    </w:p>
+    <w:p/>
     <w:p/>
     <w:tbl>
       <w:tblPr>
@@ -458,6 +226,12 @@
               </w:rPr>
               <w:t>{{ measurement_date }}</w:t>
             </w:r>
+            <w:r>
+              <w:rPr>
+                <w:b/>
+              </w:rPr>
+              <w:t>.</w:t>
+            </w:r>
           </w:p>
           <w:p>
             <w:pPr>
@@ -521,12 +295,6 @@
                 <w:b/>
               </w:rPr>
               <w:t xml:space="preserve">{{ no_of_profiles }} </w:t>
-            </w:r>
-            <w:r>
-              <w:rPr>
-                <w:b/>
-              </w:rPr>
-              <w:t xml:space="preserve"> </w:t>
             </w:r>
             <w:r>
               <w:rPr>
@@ -600,7 +368,6 @@
         </w:tc>
       </w:tr>
     </w:tbl>
-    <w:p/>
     <w:p>
       <w:r>
         <w:tab/>
@@ -1387,10 +1154,12 @@
     <w:p>
       <w:pPr>
         <w:pStyle w:val="FreeForm"/>
+        <w:keepNext/>
         <w:rPr>
           <w:rFonts w:ascii="Arial" w:hAnsi="Arial" w:cs="Arial"/>
         </w:rPr>
       </w:pPr>
+      <w:bookmarkStart w:id="0" w:name="_GoBack"/>
       <w:r>
         <w:rPr>
           <w:rFonts w:ascii="Arial" w:hAnsi="Arial" w:cs="Arial"/>
@@ -1419,6 +1188,7 @@
     <w:p>
       <w:pPr>
         <w:pStyle w:val="FreeForm"/>
+        <w:keepNext/>
         <w:rPr>
           <w:rFonts w:ascii="Arial" w:hAnsi="Arial" w:cs="Arial"/>
         </w:rPr>
@@ -1427,6 +1197,7 @@
     <w:p>
       <w:pPr>
         <w:pStyle w:val="FreeForm"/>
+        <w:keepNext/>
         <w:spacing w:after="120"/>
         <w:rPr>
           <w:rFonts w:ascii="Arial" w:hAnsi="Arial" w:cs="Arial"/>
@@ -1442,6 +1213,7 @@
     <w:p>
       <w:pPr>
         <w:pStyle w:val="FreeForm"/>
+        <w:keepNext/>
         <w:spacing w:after="120"/>
         <w:jc w:val="both"/>
         <w:rPr>
@@ -1458,6 +1230,7 @@
     <w:p>
       <w:pPr>
         <w:pStyle w:val="FreeForm"/>
+        <w:keepNext/>
         <w:spacing w:after="120"/>
         <w:rPr>
           <w:rFonts w:ascii="Arial" w:hAnsi="Arial" w:cs="Arial"/>
@@ -1599,6 +1372,7 @@
     <w:p>
       <w:pPr>
         <w:pStyle w:val="FreeForm"/>
+        <w:keepNext/>
         <w:jc w:val="both"/>
         <w:rPr>
           <w:rFonts w:ascii="Arial" w:hAnsi="Arial" w:cs="Arial"/>
@@ -1608,6 +1382,7 @@
     <w:p>
       <w:pPr>
         <w:pStyle w:val="FreeForm"/>
+        <w:keepNext/>
         <w:jc w:val="both"/>
         <w:rPr>
           <w:rFonts w:ascii="Arial" w:hAnsi="Arial" w:cs="Arial"/>
@@ -1619,8 +1394,6 @@
         </w:rPr>
         <w:t>Best regards</w:t>
       </w:r>
-      <w:bookmarkStart w:id="0" w:name="_GoBack"/>
-      <w:bookmarkEnd w:id="0"/>
       <w:r>
         <w:rPr>
           <w:rFonts w:ascii="Arial" w:hAnsi="Arial" w:cs="Arial"/>
@@ -1631,6 +1404,7 @@
     <w:p>
       <w:pPr>
         <w:pStyle w:val="FreeForm"/>
+        <w:keepNext/>
         <w:jc w:val="both"/>
         <w:rPr>
           <w:rFonts w:ascii="Helvetica" w:eastAsia="Helvetica" w:hAnsi="Helvetica" w:cs="Helvetica"/>
@@ -1669,6 +1443,7 @@
           <w:p>
             <w:pPr>
               <w:pStyle w:val="FreeForm"/>
+              <w:keepNext/>
               <w:jc w:val="center"/>
               <w:rPr>
                 <w:rFonts w:ascii="Arial" w:hAnsi="Arial" w:cs="Arial"/>
@@ -1703,6 +1478,7 @@
           <w:p>
             <w:pPr>
               <w:pStyle w:val="Body"/>
+              <w:keepNext/>
               <w:spacing w:after="0"/>
               <w:jc w:val="center"/>
               <w:rPr>
@@ -1720,6 +1496,7 @@
           <w:p>
             <w:pPr>
               <w:pStyle w:val="FreeForm"/>
+              <w:keepNext/>
               <w:jc w:val="center"/>
               <w:rPr>
                 <w:rFonts w:ascii="Arial" w:hAnsi="Arial" w:cs="Arial"/>
@@ -1796,6 +1573,7 @@
           <w:p>
             <w:pPr>
               <w:pStyle w:val="FreeForm"/>
+              <w:keepNext/>
               <w:spacing w:before="60"/>
               <w:jc w:val="center"/>
               <w:rPr>
@@ -1811,6 +1589,7 @@
           </w:p>
           <w:p>
             <w:pPr>
+              <w:keepNext/>
               <w:spacing w:after="200"/>
               <w:jc w:val="center"/>
               <w:rPr>
@@ -1839,6 +1618,7 @@
           <w:p>
             <w:pPr>
               <w:pStyle w:val="FreeForm"/>
+              <w:keepNext/>
               <w:jc w:val="center"/>
               <w:rPr>
                 <w:i/>
@@ -1853,6 +1633,7 @@
           <w:p>
             <w:pPr>
               <w:pStyle w:val="FreeForm"/>
+              <w:keepNext/>
               <w:spacing w:before="60"/>
               <w:jc w:val="center"/>
               <w:rPr>
@@ -1875,6 +1656,7 @@
           <w:p>
             <w:pPr>
               <w:pStyle w:val="FreeForm"/>
+              <w:keepNext/>
               <w:jc w:val="center"/>
               <w:rPr>
                 <w:rFonts w:ascii="Arial" w:hAnsi="Arial" w:cs="Arial"/>
@@ -1948,6 +1730,7 @@
           </w:p>
         </w:tc>
       </w:tr>
+      <w:bookmarkEnd w:id="0"/>
     </w:tbl>
     <w:p>
       <w:pPr>
@@ -2078,7 +1861,7 @@
             </wp:anchor>
           </w:drawing>
         </mc:Choice>
-        <mc:Fallback xmlns:w16se="http://schemas.microsoft.com/office/word/2015/wordml/symex" xmlns:w16sdtdh="http://schemas.microsoft.com/office/word/2020/wordml/sdtdatahash" xmlns:w16="http://schemas.microsoft.com/office/word/2018/wordml" xmlns:w16cid="http://schemas.microsoft.com/office/word/2016/wordml/cid" xmlns:w16cex="http://schemas.microsoft.com/office/word/2018/wordml/cex" xmlns:w15="http://schemas.microsoft.com/office/word/2012/wordml" xmlns:oel="http://schemas.microsoft.com/office/2019/extlst" xmlns:am3d="http://schemas.microsoft.com/office/drawing/2017/model3d" xmlns:aink="http://schemas.microsoft.com/office/drawing/2016/ink" xmlns:cx8="http://schemas.microsoft.com/office/drawing/2016/5/14/chartex" xmlns:cx7="http://schemas.microsoft.com/office/drawing/2016/5/13/chartex" xmlns:cx6="http://schemas.microsoft.com/office/drawing/2016/5/12/chartex" xmlns:cx5="http://schemas.microsoft.com/office/drawing/2016/5/11/chartex" xmlns:cx4="http://schemas.microsoft.com/office/drawing/2016/5/10/chartex" xmlns:cx3="http://schemas.microsoft.com/office/drawing/2016/5/9/chartex" xmlns:cx2="http://schemas.microsoft.com/office/drawing/2015/10/21/chartex" xmlns:cx1="http://schemas.microsoft.com/office/drawing/2015/9/8/chartex" xmlns:cx="http://schemas.microsoft.com/office/drawing/2014/chartex">
+        <mc:Fallback xmlns:cx="http://schemas.microsoft.com/office/drawing/2014/chartex" xmlns:cx1="http://schemas.microsoft.com/office/drawing/2015/9/8/chartex" xmlns:cx2="http://schemas.microsoft.com/office/drawing/2015/10/21/chartex" xmlns:cx3="http://schemas.microsoft.com/office/drawing/2016/5/9/chartex" xmlns:cx4="http://schemas.microsoft.com/office/drawing/2016/5/10/chartex" xmlns:cx5="http://schemas.microsoft.com/office/drawing/2016/5/11/chartex" xmlns:cx6="http://schemas.microsoft.com/office/drawing/2016/5/12/chartex" xmlns:cx7="http://schemas.microsoft.com/office/drawing/2016/5/13/chartex" xmlns:cx8="http://schemas.microsoft.com/office/drawing/2016/5/14/chartex" xmlns:aink="http://schemas.microsoft.com/office/drawing/2016/ink" xmlns:am3d="http://schemas.microsoft.com/office/drawing/2017/model3d" xmlns:oel="http://schemas.microsoft.com/office/2019/extlst" xmlns:w15="http://schemas.microsoft.com/office/word/2012/wordml" xmlns:w16cex="http://schemas.microsoft.com/office/word/2018/wordml/cex" xmlns:w16cid="http://schemas.microsoft.com/office/word/2016/wordml/cid" xmlns:w16="http://schemas.microsoft.com/office/word/2018/wordml" xmlns:w16sdtdh="http://schemas.microsoft.com/office/word/2020/wordml/sdtdatahash" xmlns:w16se="http://schemas.microsoft.com/office/word/2015/wordml/symex">
           <w:pict>
             <v:line w14:anchorId="19C22C83" id="Straight Connector 8" o:spid="_x0000_s1026" style="position:absolute;z-index:251658240;visibility:visible;mso-wrap-style:square;mso-width-percent:0;mso-height-percent:0;mso-wrap-distance-left:9pt;mso-wrap-distance-top:0;mso-wrap-distance-right:9pt;mso-wrap-distance-bottom:0;mso-position-horizontal:absolute;mso-position-horizontal-relative:page;mso-position-vertical:absolute;mso-position-vertical-relative:page;mso-width-percent:0;mso-height-percent:0;mso-width-relative:margin;mso-height-relative:margin" from="28.35pt,808pt" to="566.95pt,808pt" o:gfxdata="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" strokecolor="#dabe86" strokeweight=".6pt">
               <v:shadow on="t" color="white" offset="0,4pt"/>
@@ -2262,7 +2045,7 @@
             </wp:anchor>
           </w:drawing>
         </mc:Choice>
-        <mc:Fallback xmlns:w16se="http://schemas.microsoft.com/office/word/2015/wordml/symex" xmlns:w16sdtdh="http://schemas.microsoft.com/office/word/2020/wordml/sdtdatahash" xmlns:w16="http://schemas.microsoft.com/office/word/2018/wordml" xmlns:w16cid="http://schemas.microsoft.com/office/word/2016/wordml/cid" xmlns:w16cex="http://schemas.microsoft.com/office/word/2018/wordml/cex" xmlns:w15="http://schemas.microsoft.com/office/word/2012/wordml" xmlns:oel="http://schemas.microsoft.com/office/2019/extlst" xmlns:am3d="http://schemas.microsoft.com/office/drawing/2017/model3d" xmlns:aink="http://schemas.microsoft.com/office/drawing/2016/ink" xmlns:cx8="http://schemas.microsoft.com/office/drawing/2016/5/14/chartex" xmlns:cx7="http://schemas.microsoft.com/office/drawing/2016/5/13/chartex" xmlns:cx6="http://schemas.microsoft.com/office/drawing/2016/5/12/chartex" xmlns:cx5="http://schemas.microsoft.com/office/drawing/2016/5/11/chartex" xmlns:cx4="http://schemas.microsoft.com/office/drawing/2016/5/10/chartex" xmlns:cx3="http://schemas.microsoft.com/office/drawing/2016/5/9/chartex" xmlns:cx2="http://schemas.microsoft.com/office/drawing/2015/10/21/chartex" xmlns:cx1="http://schemas.microsoft.com/office/drawing/2015/9/8/chartex" xmlns:cx="http://schemas.microsoft.com/office/drawing/2014/chartex">
+        <mc:Fallback xmlns:cx="http://schemas.microsoft.com/office/drawing/2014/chartex" xmlns:cx1="http://schemas.microsoft.com/office/drawing/2015/9/8/chartex" xmlns:cx2="http://schemas.microsoft.com/office/drawing/2015/10/21/chartex" xmlns:cx3="http://schemas.microsoft.com/office/drawing/2016/5/9/chartex" xmlns:cx4="http://schemas.microsoft.com/office/drawing/2016/5/10/chartex" xmlns:cx5="http://schemas.microsoft.com/office/drawing/2016/5/11/chartex" xmlns:cx6="http://schemas.microsoft.com/office/drawing/2016/5/12/chartex" xmlns:cx7="http://schemas.microsoft.com/office/drawing/2016/5/13/chartex" xmlns:cx8="http://schemas.microsoft.com/office/drawing/2016/5/14/chartex" xmlns:aink="http://schemas.microsoft.com/office/drawing/2016/ink" xmlns:am3d="http://schemas.microsoft.com/office/drawing/2017/model3d" xmlns:oel="http://schemas.microsoft.com/office/2019/extlst" xmlns:w15="http://schemas.microsoft.com/office/word/2012/wordml" xmlns:w16cex="http://schemas.microsoft.com/office/word/2018/wordml/cex" xmlns:w16cid="http://schemas.microsoft.com/office/word/2016/wordml/cid" xmlns:w16="http://schemas.microsoft.com/office/word/2018/wordml" xmlns:w16sdtdh="http://schemas.microsoft.com/office/word/2020/wordml/sdtdatahash" xmlns:w16se="http://schemas.microsoft.com/office/word/2015/wordml/symex">
           <w:pict>
             <v:line w14:anchorId="075CB96D" id="Straight Connector 1" o:spid="_x0000_s1026" style="position:absolute;z-index:251656704;visibility:visible;mso-wrap-style:square;mso-width-percent:0;mso-height-percent:0;mso-wrap-distance-left:9pt;mso-wrap-distance-top:0;mso-wrap-distance-right:9pt;mso-wrap-distance-bottom:0;mso-position-horizontal:absolute;mso-position-horizontal-relative:page;mso-position-vertical:absolute;mso-position-vertical-relative:page;mso-width-percent:0;mso-height-percent:0;mso-width-relative:margin;mso-height-relative:margin" from="28.35pt,808pt" to="566.95pt,808pt" o:gfxdata="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" strokecolor="#011e41" strokeweight=".6pt">
               <v:shadow on="t" color="white" offset="0,4pt"/>
@@ -2496,7 +2279,7 @@
             </wp:anchor>
           </w:drawing>
         </mc:Choice>
-        <mc:Fallback xmlns:w16se="http://schemas.microsoft.com/office/word/2015/wordml/symex" xmlns:w16sdtdh="http://schemas.microsoft.com/office/word/2020/wordml/sdtdatahash" xmlns:w16="http://schemas.microsoft.com/office/word/2018/wordml" xmlns:w16cid="http://schemas.microsoft.com/office/word/2016/wordml/cid" xmlns:w16cex="http://schemas.microsoft.com/office/word/2018/wordml/cex" xmlns:w15="http://schemas.microsoft.com/office/word/2012/wordml" xmlns:oel="http://schemas.microsoft.com/office/2019/extlst" xmlns:am3d="http://schemas.microsoft.com/office/drawing/2017/model3d" xmlns:aink="http://schemas.microsoft.com/office/drawing/2016/ink" xmlns:cx8="http://schemas.microsoft.com/office/drawing/2016/5/14/chartex" xmlns:cx7="http://schemas.microsoft.com/office/drawing/2016/5/13/chartex" xmlns:cx6="http://schemas.microsoft.com/office/drawing/2016/5/12/chartex" xmlns:cx5="http://schemas.microsoft.com/office/drawing/2016/5/11/chartex" xmlns:cx4="http://schemas.microsoft.com/office/drawing/2016/5/10/chartex" xmlns:cx3="http://schemas.microsoft.com/office/drawing/2016/5/9/chartex" xmlns:cx2="http://schemas.microsoft.com/office/drawing/2015/10/21/chartex" xmlns:cx1="http://schemas.microsoft.com/office/drawing/2015/9/8/chartex" xmlns:cx="http://schemas.microsoft.com/office/drawing/2014/chartex">
+        <mc:Fallback xmlns:cx="http://schemas.microsoft.com/office/drawing/2014/chartex" xmlns:cx1="http://schemas.microsoft.com/office/drawing/2015/9/8/chartex" xmlns:cx2="http://schemas.microsoft.com/office/drawing/2015/10/21/chartex" xmlns:cx3="http://schemas.microsoft.com/office/drawing/2016/5/9/chartex" xmlns:cx4="http://schemas.microsoft.com/office/drawing/2016/5/10/chartex" xmlns:cx5="http://schemas.microsoft.com/office/drawing/2016/5/11/chartex" xmlns:cx6="http://schemas.microsoft.com/office/drawing/2016/5/12/chartex" xmlns:cx7="http://schemas.microsoft.com/office/drawing/2016/5/13/chartex" xmlns:cx8="http://schemas.microsoft.com/office/drawing/2016/5/14/chartex" xmlns:aink="http://schemas.microsoft.com/office/drawing/2016/ink" xmlns:am3d="http://schemas.microsoft.com/office/drawing/2017/model3d" xmlns:oel="http://schemas.microsoft.com/office/2019/extlst" xmlns:w15="http://schemas.microsoft.com/office/word/2012/wordml" xmlns:w16cex="http://schemas.microsoft.com/office/word/2018/wordml/cex" xmlns:w16cid="http://schemas.microsoft.com/office/word/2016/wordml/cid" xmlns:w16="http://schemas.microsoft.com/office/word/2018/wordml" xmlns:w16sdtdh="http://schemas.microsoft.com/office/word/2020/wordml/sdtdatahash" xmlns:w16se="http://schemas.microsoft.com/office/word/2015/wordml/symex">
           <w:pict>
             <v:line w14:anchorId="3EB44CE6" id="Straight Connector 4" o:spid="_x0000_s1026" style="position:absolute;z-index:251660800;visibility:visible;mso-wrap-style:square;mso-width-percent:0;mso-height-percent:0;mso-wrap-distance-left:9pt;mso-wrap-distance-top:0;mso-wrap-distance-right:9pt;mso-wrap-distance-bottom:0;mso-position-horizontal:absolute;mso-position-horizontal-relative:page;mso-position-vertical:absolute;mso-position-vertical-relative:page;mso-width-percent:0;mso-height-percent:0;mso-width-relative:margin;mso-height-relative:margin" from="28.35pt,90.7pt" to="566.95pt,90.7pt" o:gfxdata="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" strokecolor="#dabe86" strokeweight=".6pt">
               <v:shadow on="t" color="white" offset="0,4pt"/>
@@ -2683,7 +2466,7 @@
             </wp:anchor>
           </w:drawing>
         </mc:Choice>
-        <mc:Fallback xmlns:w16se="http://schemas.microsoft.com/office/word/2015/wordml/symex" xmlns:w16sdtdh="http://schemas.microsoft.com/office/word/2020/wordml/sdtdatahash" xmlns:w16="http://schemas.microsoft.com/office/word/2018/wordml" xmlns:w16cid="http://schemas.microsoft.com/office/word/2016/wordml/cid" xmlns:w16cex="http://schemas.microsoft.com/office/word/2018/wordml/cex" xmlns:w15="http://schemas.microsoft.com/office/word/2012/wordml" xmlns:oel="http://schemas.microsoft.com/office/2019/extlst" xmlns:am3d="http://schemas.microsoft.com/office/drawing/2017/model3d" xmlns:aink="http://schemas.microsoft.com/office/drawing/2016/ink" xmlns:cx8="http://schemas.microsoft.com/office/drawing/2016/5/14/chartex" xmlns:cx7="http://schemas.microsoft.com/office/drawing/2016/5/13/chartex" xmlns:cx6="http://schemas.microsoft.com/office/drawing/2016/5/12/chartex" xmlns:cx5="http://schemas.microsoft.com/office/drawing/2016/5/11/chartex" xmlns:cx4="http://schemas.microsoft.com/office/drawing/2016/5/10/chartex" xmlns:cx3="http://schemas.microsoft.com/office/drawing/2016/5/9/chartex" xmlns:cx2="http://schemas.microsoft.com/office/drawing/2015/10/21/chartex" xmlns:cx1="http://schemas.microsoft.com/office/drawing/2015/9/8/chartex" xmlns:cx="http://schemas.microsoft.com/office/drawing/2014/chartex">
+        <mc:Fallback xmlns:cx="http://schemas.microsoft.com/office/drawing/2014/chartex" xmlns:cx1="http://schemas.microsoft.com/office/drawing/2015/9/8/chartex" xmlns:cx2="http://schemas.microsoft.com/office/drawing/2015/10/21/chartex" xmlns:cx3="http://schemas.microsoft.com/office/drawing/2016/5/9/chartex" xmlns:cx4="http://schemas.microsoft.com/office/drawing/2016/5/10/chartex" xmlns:cx5="http://schemas.microsoft.com/office/drawing/2016/5/11/chartex" xmlns:cx6="http://schemas.microsoft.com/office/drawing/2016/5/12/chartex" xmlns:cx7="http://schemas.microsoft.com/office/drawing/2016/5/13/chartex" xmlns:cx8="http://schemas.microsoft.com/office/drawing/2016/5/14/chartex" xmlns:aink="http://schemas.microsoft.com/office/drawing/2016/ink" xmlns:am3d="http://schemas.microsoft.com/office/drawing/2017/model3d" xmlns:oel="http://schemas.microsoft.com/office/2019/extlst" xmlns:w15="http://schemas.microsoft.com/office/word/2012/wordml" xmlns:w16cex="http://schemas.microsoft.com/office/word/2018/wordml/cex" xmlns:w16cid="http://schemas.microsoft.com/office/word/2016/wordml/cid" xmlns:w16="http://schemas.microsoft.com/office/word/2018/wordml" xmlns:w16sdtdh="http://schemas.microsoft.com/office/word/2020/wordml/sdtdatahash" xmlns:w16se="http://schemas.microsoft.com/office/word/2015/wordml/symex">
           <w:pict>
             <v:line w14:anchorId="57A3EFC0" id="Straight Connector 5" o:spid="_x0000_s1026" style="position:absolute;z-index:251654656;visibility:visible;mso-wrap-style:square;mso-width-percent:0;mso-height-percent:0;mso-wrap-distance-left:9pt;mso-wrap-distance-top:0;mso-wrap-distance-right:9pt;mso-wrap-distance-bottom:0;mso-position-horizontal:absolute;mso-position-horizontal-relative:page;mso-position-vertical:absolute;mso-position-vertical-relative:page;mso-width-percent:0;mso-height-percent:0;mso-width-relative:margin;mso-height-relative:margin" from="28.35pt,73.45pt" to="566.9pt,73.45pt" o:gfxdata="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" strokecolor="#011e41" strokeweight=".6pt">
               <v:shadow on="t" color="white" offset="0,4pt"/>
@@ -6648,7 +6431,7 @@
 </file>
 
 <file path=customXml/itemProps1.xml><?xml version="1.0" encoding="utf-8"?>
-<ds:datastoreItem xmlns:ds="http://schemas.openxmlformats.org/officeDocument/2006/customXml" ds:itemID="{CDAB0D13-FDBB-43A1-BF48-9769B023FDC4}">
+<ds:datastoreItem xmlns:ds="http://schemas.openxmlformats.org/officeDocument/2006/customXml" ds:itemID="{0BCE272D-F8A5-428D-A773-04A3D3B42949}">
   <ds:schemaRefs>
     <ds:schemaRef ds:uri="http://schemas.openxmlformats.org/officeDocument/2006/bibliography"/>
   </ds:schemaRefs>

</xml_diff>

<commit_message>
quickreport template fix no.2
</commit_message>
<xml_diff>
--- a/bmw/quickreport/EN_template.docx
+++ b/bmw/quickreport/EN_template.docx
@@ -1404,8 +1404,6 @@
           <w:rFonts w:ascii="Helvetica" w:eastAsia="Helvetica" w:hAnsi="Helvetica" w:cs="Helvetica"/>
         </w:rPr>
       </w:pPr>
-      <w:bookmarkStart w:id="0" w:name="_GoBack"/>
-      <w:bookmarkEnd w:id="0"/>
     </w:p>
     <w:tbl>
       <w:tblPr>
@@ -1830,7 +1828,7 @@
             </wp:anchor>
           </w:drawing>
         </mc:Choice>
-        <mc:Fallback xmlns:cx="http://schemas.microsoft.com/office/drawing/2014/chartex" xmlns:cx1="http://schemas.microsoft.com/office/drawing/2015/9/8/chartex" xmlns:cx2="http://schemas.microsoft.com/office/drawing/2015/10/21/chartex" xmlns:cx3="http://schemas.microsoft.com/office/drawing/2016/5/9/chartex" xmlns:cx4="http://schemas.microsoft.com/office/drawing/2016/5/10/chartex" xmlns:cx5="http://schemas.microsoft.com/office/drawing/2016/5/11/chartex" xmlns:cx6="http://schemas.microsoft.com/office/drawing/2016/5/12/chartex" xmlns:cx7="http://schemas.microsoft.com/office/drawing/2016/5/13/chartex" xmlns:cx8="http://schemas.microsoft.com/office/drawing/2016/5/14/chartex" xmlns:aink="http://schemas.microsoft.com/office/drawing/2016/ink" xmlns:am3d="http://schemas.microsoft.com/office/drawing/2017/model3d" xmlns:oel="http://schemas.microsoft.com/office/2019/extlst" xmlns:w15="http://schemas.microsoft.com/office/word/2012/wordml" xmlns:w16cex="http://schemas.microsoft.com/office/word/2018/wordml/cex" xmlns:w16cid="http://schemas.microsoft.com/office/word/2016/wordml/cid" xmlns:w16="http://schemas.microsoft.com/office/word/2018/wordml" xmlns:w16sdtdh="http://schemas.microsoft.com/office/word/2020/wordml/sdtdatahash" xmlns:w16se="http://schemas.microsoft.com/office/word/2015/wordml/symex">
+        <mc:Fallback xmlns:w16se="http://schemas.microsoft.com/office/word/2015/wordml/symex" xmlns:w16sdtdh="http://schemas.microsoft.com/office/word/2020/wordml/sdtdatahash" xmlns:w16="http://schemas.microsoft.com/office/word/2018/wordml" xmlns:w16cid="http://schemas.microsoft.com/office/word/2016/wordml/cid" xmlns:w16cex="http://schemas.microsoft.com/office/word/2018/wordml/cex" xmlns:w15="http://schemas.microsoft.com/office/word/2012/wordml" xmlns:oel="http://schemas.microsoft.com/office/2019/extlst" xmlns:am3d="http://schemas.microsoft.com/office/drawing/2017/model3d" xmlns:aink="http://schemas.microsoft.com/office/drawing/2016/ink" xmlns:cx8="http://schemas.microsoft.com/office/drawing/2016/5/14/chartex" xmlns:cx7="http://schemas.microsoft.com/office/drawing/2016/5/13/chartex" xmlns:cx6="http://schemas.microsoft.com/office/drawing/2016/5/12/chartex" xmlns:cx5="http://schemas.microsoft.com/office/drawing/2016/5/11/chartex" xmlns:cx4="http://schemas.microsoft.com/office/drawing/2016/5/10/chartex" xmlns:cx3="http://schemas.microsoft.com/office/drawing/2016/5/9/chartex" xmlns:cx2="http://schemas.microsoft.com/office/drawing/2015/10/21/chartex" xmlns:cx1="http://schemas.microsoft.com/office/drawing/2015/9/8/chartex" xmlns:cx="http://schemas.microsoft.com/office/drawing/2014/chartex">
           <w:pict>
             <v:line w14:anchorId="19C22C83" id="Straight Connector 8" o:spid="_x0000_s1026" style="position:absolute;z-index:251658240;visibility:visible;mso-wrap-style:square;mso-width-percent:0;mso-height-percent:0;mso-wrap-distance-left:9pt;mso-wrap-distance-top:0;mso-wrap-distance-right:9pt;mso-wrap-distance-bottom:0;mso-position-horizontal:absolute;mso-position-horizontal-relative:page;mso-position-vertical:absolute;mso-position-vertical-relative:page;mso-width-percent:0;mso-height-percent:0;mso-width-relative:margin;mso-height-relative:margin" from="28.35pt,808pt" to="566.95pt,808pt" o:gfxdata="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" strokecolor="#dabe86" strokeweight=".6pt">
               <v:shadow on="t" color="white" offset="0,4pt"/>
@@ -1852,6 +1850,11 @@
         <w:vertAlign w:val="subscript"/>
       </w:rPr>
       <w:tab/>
+    </w:r>
+    <w:r>
+      <w:rPr>
+        <w:vertAlign w:val="subscript"/>
+      </w:rPr>
       <w:t xml:space="preserve">Page </w:t>
     </w:r>
     <w:r>
@@ -2014,7 +2017,7 @@
             </wp:anchor>
           </w:drawing>
         </mc:Choice>
-        <mc:Fallback xmlns:cx="http://schemas.microsoft.com/office/drawing/2014/chartex" xmlns:cx1="http://schemas.microsoft.com/office/drawing/2015/9/8/chartex" xmlns:cx2="http://schemas.microsoft.com/office/drawing/2015/10/21/chartex" xmlns:cx3="http://schemas.microsoft.com/office/drawing/2016/5/9/chartex" xmlns:cx4="http://schemas.microsoft.com/office/drawing/2016/5/10/chartex" xmlns:cx5="http://schemas.microsoft.com/office/drawing/2016/5/11/chartex" xmlns:cx6="http://schemas.microsoft.com/office/drawing/2016/5/12/chartex" xmlns:cx7="http://schemas.microsoft.com/office/drawing/2016/5/13/chartex" xmlns:cx8="http://schemas.microsoft.com/office/drawing/2016/5/14/chartex" xmlns:aink="http://schemas.microsoft.com/office/drawing/2016/ink" xmlns:am3d="http://schemas.microsoft.com/office/drawing/2017/model3d" xmlns:oel="http://schemas.microsoft.com/office/2019/extlst" xmlns:w15="http://schemas.microsoft.com/office/word/2012/wordml" xmlns:w16cex="http://schemas.microsoft.com/office/word/2018/wordml/cex" xmlns:w16cid="http://schemas.microsoft.com/office/word/2016/wordml/cid" xmlns:w16="http://schemas.microsoft.com/office/word/2018/wordml" xmlns:w16sdtdh="http://schemas.microsoft.com/office/word/2020/wordml/sdtdatahash" xmlns:w16se="http://schemas.microsoft.com/office/word/2015/wordml/symex">
+        <mc:Fallback xmlns:w16se="http://schemas.microsoft.com/office/word/2015/wordml/symex" xmlns:w16sdtdh="http://schemas.microsoft.com/office/word/2020/wordml/sdtdatahash" xmlns:w16="http://schemas.microsoft.com/office/word/2018/wordml" xmlns:w16cid="http://schemas.microsoft.com/office/word/2016/wordml/cid" xmlns:w16cex="http://schemas.microsoft.com/office/word/2018/wordml/cex" xmlns:w15="http://schemas.microsoft.com/office/word/2012/wordml" xmlns:oel="http://schemas.microsoft.com/office/2019/extlst" xmlns:am3d="http://schemas.microsoft.com/office/drawing/2017/model3d" xmlns:aink="http://schemas.microsoft.com/office/drawing/2016/ink" xmlns:cx8="http://schemas.microsoft.com/office/drawing/2016/5/14/chartex" xmlns:cx7="http://schemas.microsoft.com/office/drawing/2016/5/13/chartex" xmlns:cx6="http://schemas.microsoft.com/office/drawing/2016/5/12/chartex" xmlns:cx5="http://schemas.microsoft.com/office/drawing/2016/5/11/chartex" xmlns:cx4="http://schemas.microsoft.com/office/drawing/2016/5/10/chartex" xmlns:cx3="http://schemas.microsoft.com/office/drawing/2016/5/9/chartex" xmlns:cx2="http://schemas.microsoft.com/office/drawing/2015/10/21/chartex" xmlns:cx1="http://schemas.microsoft.com/office/drawing/2015/9/8/chartex" xmlns:cx="http://schemas.microsoft.com/office/drawing/2014/chartex">
           <w:pict>
             <v:line w14:anchorId="075CB96D" id="Straight Connector 1" o:spid="_x0000_s1026" style="position:absolute;z-index:251656704;visibility:visible;mso-wrap-style:square;mso-width-percent:0;mso-height-percent:0;mso-wrap-distance-left:9pt;mso-wrap-distance-top:0;mso-wrap-distance-right:9pt;mso-wrap-distance-bottom:0;mso-position-horizontal:absolute;mso-position-horizontal-relative:page;mso-position-vertical:absolute;mso-position-vertical-relative:page;mso-width-percent:0;mso-height-percent:0;mso-width-relative:margin;mso-height-relative:margin" from="28.35pt,808pt" to="566.95pt,808pt" o:gfxdata="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" strokecolor="#011e41" strokeweight=".6pt">
               <v:shadow on="t" color="white" offset="0,4pt"/>
@@ -2248,7 +2251,7 @@
             </wp:anchor>
           </w:drawing>
         </mc:Choice>
-        <mc:Fallback xmlns:cx="http://schemas.microsoft.com/office/drawing/2014/chartex" xmlns:cx1="http://schemas.microsoft.com/office/drawing/2015/9/8/chartex" xmlns:cx2="http://schemas.microsoft.com/office/drawing/2015/10/21/chartex" xmlns:cx3="http://schemas.microsoft.com/office/drawing/2016/5/9/chartex" xmlns:cx4="http://schemas.microsoft.com/office/drawing/2016/5/10/chartex" xmlns:cx5="http://schemas.microsoft.com/office/drawing/2016/5/11/chartex" xmlns:cx6="http://schemas.microsoft.com/office/drawing/2016/5/12/chartex" xmlns:cx7="http://schemas.microsoft.com/office/drawing/2016/5/13/chartex" xmlns:cx8="http://schemas.microsoft.com/office/drawing/2016/5/14/chartex" xmlns:aink="http://schemas.microsoft.com/office/drawing/2016/ink" xmlns:am3d="http://schemas.microsoft.com/office/drawing/2017/model3d" xmlns:oel="http://schemas.microsoft.com/office/2019/extlst" xmlns:w15="http://schemas.microsoft.com/office/word/2012/wordml" xmlns:w16cex="http://schemas.microsoft.com/office/word/2018/wordml/cex" xmlns:w16cid="http://schemas.microsoft.com/office/word/2016/wordml/cid" xmlns:w16="http://schemas.microsoft.com/office/word/2018/wordml" xmlns:w16sdtdh="http://schemas.microsoft.com/office/word/2020/wordml/sdtdatahash" xmlns:w16se="http://schemas.microsoft.com/office/word/2015/wordml/symex">
+        <mc:Fallback xmlns:w16se="http://schemas.microsoft.com/office/word/2015/wordml/symex" xmlns:w16sdtdh="http://schemas.microsoft.com/office/word/2020/wordml/sdtdatahash" xmlns:w16="http://schemas.microsoft.com/office/word/2018/wordml" xmlns:w16cid="http://schemas.microsoft.com/office/word/2016/wordml/cid" xmlns:w16cex="http://schemas.microsoft.com/office/word/2018/wordml/cex" xmlns:w15="http://schemas.microsoft.com/office/word/2012/wordml" xmlns:oel="http://schemas.microsoft.com/office/2019/extlst" xmlns:am3d="http://schemas.microsoft.com/office/drawing/2017/model3d" xmlns:aink="http://schemas.microsoft.com/office/drawing/2016/ink" xmlns:cx8="http://schemas.microsoft.com/office/drawing/2016/5/14/chartex" xmlns:cx7="http://schemas.microsoft.com/office/drawing/2016/5/13/chartex" xmlns:cx6="http://schemas.microsoft.com/office/drawing/2016/5/12/chartex" xmlns:cx5="http://schemas.microsoft.com/office/drawing/2016/5/11/chartex" xmlns:cx4="http://schemas.microsoft.com/office/drawing/2016/5/10/chartex" xmlns:cx3="http://schemas.microsoft.com/office/drawing/2016/5/9/chartex" xmlns:cx2="http://schemas.microsoft.com/office/drawing/2015/10/21/chartex" xmlns:cx1="http://schemas.microsoft.com/office/drawing/2015/9/8/chartex" xmlns:cx="http://schemas.microsoft.com/office/drawing/2014/chartex">
           <w:pict>
             <v:line w14:anchorId="3EB44CE6" id="Straight Connector 4" o:spid="_x0000_s1026" style="position:absolute;z-index:251660800;visibility:visible;mso-wrap-style:square;mso-width-percent:0;mso-height-percent:0;mso-wrap-distance-left:9pt;mso-wrap-distance-top:0;mso-wrap-distance-right:9pt;mso-wrap-distance-bottom:0;mso-position-horizontal:absolute;mso-position-horizontal-relative:page;mso-position-vertical:absolute;mso-position-vertical-relative:page;mso-width-percent:0;mso-height-percent:0;mso-width-relative:margin;mso-height-relative:margin" from="28.35pt,90.7pt" to="566.95pt,90.7pt" o:gfxdata="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" strokecolor="#dabe86" strokeweight=".6pt">
               <v:shadow on="t" color="white" offset="0,4pt"/>
@@ -2270,99 +2273,16 @@
 
 <file path=word/header2.xml><?xml version="1.0" encoding="utf-8"?>
 <w:hdr xmlns:wpc="http://schemas.microsoft.com/office/word/2010/wordprocessingCanvas" xmlns:mc="http://schemas.openxmlformats.org/markup-compatibility/2006" xmlns:o="urn:schemas-microsoft-com:office:office" xmlns:r="http://schemas.openxmlformats.org/officeDocument/2006/relationships" xmlns:m="http://schemas.openxmlformats.org/officeDocument/2006/math" xmlns:v="urn:schemas-microsoft-com:vml" xmlns:wp14="http://schemas.microsoft.com/office/word/2010/wordprocessingDrawing" xmlns:wp="http://schemas.openxmlformats.org/drawingml/2006/wordprocessingDrawing" xmlns:w10="urn:schemas-microsoft-com:office:word" xmlns:w="http://schemas.openxmlformats.org/wordprocessingml/2006/main" xmlns:w14="http://schemas.microsoft.com/office/word/2010/wordml" xmlns:wpg="http://schemas.microsoft.com/office/word/2010/wordprocessingGroup" xmlns:wpi="http://schemas.microsoft.com/office/word/2010/wordprocessingInk" xmlns:wne="http://schemas.microsoft.com/office/word/2006/wordml" xmlns:wps="http://schemas.microsoft.com/office/word/2010/wordprocessingShape" mc:Ignorable="w14 wp14">
-  <w:tbl>
-    <w:tblPr>
-      <w:tblStyle w:val="TableGrid"/>
-      <w:tblW w:w="0" w:type="auto"/>
-      <w:tblBorders>
-        <w:top w:val="none" w:sz="0" w:space="0" w:color="auto"/>
-        <w:left w:val="none" w:sz="0" w:space="0" w:color="auto"/>
-        <w:bottom w:val="none" w:sz="0" w:space="0" w:color="auto"/>
-        <w:right w:val="none" w:sz="0" w:space="0" w:color="auto"/>
-        <w:insideH w:val="none" w:sz="0" w:space="0" w:color="auto"/>
-        <w:insideV w:val="none" w:sz="0" w:space="0" w:color="auto"/>
-      </w:tblBorders>
-      <w:tblLook w:val="04A0" w:firstRow="1" w:lastRow="0" w:firstColumn="1" w:lastColumn="0" w:noHBand="0" w:noVBand="1"/>
-    </w:tblPr>
-    <w:tblGrid>
-      <w:gridCol w:w="8330"/>
-    </w:tblGrid>
-    <w:tr>
-      <w:trPr>
-        <w:trHeight w:val="712"/>
-      </w:trPr>
-      <w:tc>
-        <w:tcPr>
-          <w:tcW w:w="8330" w:type="dxa"/>
-          <w:vAlign w:val="bottom"/>
-        </w:tcPr>
-        <w:p>
-          <w:pPr>
-            <w:pStyle w:val="Title"/>
-          </w:pPr>
-        </w:p>
-      </w:tc>
-    </w:tr>
-  </w:tbl>
   <w:p>
-    <w:r>
-      <w:rPr>
-        <w:noProof/>
-        <w:lang w:val="en-US" w:eastAsia="en-US"/>
-      </w:rPr>
-      <w:drawing>
-        <wp:anchor distT="0" distB="0" distL="114300" distR="114300" simplePos="0" relativeHeight="251658752" behindDoc="0" locked="1" layoutInCell="1" allowOverlap="1" wp14:anchorId="07CCE304" wp14:editId="71DB2E79">
-          <wp:simplePos x="0" y="0"/>
-          <wp:positionH relativeFrom="column">
-            <wp:posOffset>5290185</wp:posOffset>
-          </wp:positionH>
-          <wp:positionV relativeFrom="page">
-            <wp:posOffset>109855</wp:posOffset>
-          </wp:positionV>
-          <wp:extent cx="1287145" cy="719455"/>
-          <wp:effectExtent l="0" t="0" r="8255" b="4445"/>
-          <wp:wrapNone/>
-          <wp:docPr id="19" name="Picture 9"/>
-          <wp:cNvGraphicFramePr>
-            <a:graphicFrameLocks xmlns:a="http://schemas.openxmlformats.org/drawingml/2006/main" noChangeAspect="1"/>
-          </wp:cNvGraphicFramePr>
-          <a:graphic xmlns:a="http://schemas.openxmlformats.org/drawingml/2006/main">
-            <a:graphicData uri="http://schemas.openxmlformats.org/drawingml/2006/picture">
-              <pic:pic xmlns:pic="http://schemas.openxmlformats.org/drawingml/2006/picture">
-                <pic:nvPicPr>
-                  <pic:cNvPr id="19" name="Picture 9"/>
-                  <pic:cNvPicPr>
-                    <a:picLocks noChangeAspect="1" noChangeArrowheads="1"/>
-                  </pic:cNvPicPr>
-                </pic:nvPicPr>
-                <pic:blipFill>
-                  <a:blip r:embed="rId1"/>
-                  <a:stretch>
-                    <a:fillRect/>
-                  </a:stretch>
-                </pic:blipFill>
-                <pic:spPr>
-                  <a:xfrm>
-                    <a:off x="0" y="0"/>
-                    <a:ext cx="1287145" cy="719455"/>
-                  </a:xfrm>
-                  <a:prstGeom prst="rect">
-                    <a:avLst/>
-                  </a:prstGeom>
-                  <a:noFill/>
-                </pic:spPr>
-              </pic:pic>
-            </a:graphicData>
-          </a:graphic>
-          <wp14:sizeRelH relativeFrom="margin">
-            <wp14:pctWidth>0</wp14:pctWidth>
-          </wp14:sizeRelH>
-          <wp14:sizeRelV relativeFrom="margin">
-            <wp14:pctHeight>0</wp14:pctHeight>
-          </wp14:sizeRelV>
-        </wp:anchor>
-      </w:drawing>
-    </w:r>
+    <w:pPr>
+      <w:ind w:left="7200"/>
+      <w:rPr>
+        <w:sz w:val="72"/>
+        <w:szCs w:val="72"/>
+      </w:rPr>
+    </w:pPr>
+    <w:bookmarkStart w:id="0" w:name="_GoBack"/>
+    <w:bookmarkEnd w:id="0"/>
     <w:r>
       <w:rPr>
         <w:noProof/>
@@ -2371,7 +2291,7 @@
       <mc:AlternateContent>
         <mc:Choice Requires="wps">
           <w:drawing>
-            <wp:anchor distT="0" distB="0" distL="114300" distR="114300" simplePos="0" relativeHeight="251654656" behindDoc="0" locked="1" layoutInCell="1" allowOverlap="1" wp14:anchorId="28EA9153" wp14:editId="37A0A656">
+            <wp:anchor distT="0" distB="0" distL="114300" distR="114300" simplePos="0" relativeHeight="251654656" behindDoc="0" locked="1" layoutInCell="1" allowOverlap="1" wp14:anchorId="28EA9153" wp14:editId="332F438E">
               <wp:simplePos x="0" y="0"/>
               <wp:positionH relativeFrom="page">
                 <wp:posOffset>360045</wp:posOffset>
@@ -2435,9 +2355,9 @@
             </wp:anchor>
           </w:drawing>
         </mc:Choice>
-        <mc:Fallback xmlns:cx="http://schemas.microsoft.com/office/drawing/2014/chartex" xmlns:cx1="http://schemas.microsoft.com/office/drawing/2015/9/8/chartex" xmlns:cx2="http://schemas.microsoft.com/office/drawing/2015/10/21/chartex" xmlns:cx3="http://schemas.microsoft.com/office/drawing/2016/5/9/chartex" xmlns:cx4="http://schemas.microsoft.com/office/drawing/2016/5/10/chartex" xmlns:cx5="http://schemas.microsoft.com/office/drawing/2016/5/11/chartex" xmlns:cx6="http://schemas.microsoft.com/office/drawing/2016/5/12/chartex" xmlns:cx7="http://schemas.microsoft.com/office/drawing/2016/5/13/chartex" xmlns:cx8="http://schemas.microsoft.com/office/drawing/2016/5/14/chartex" xmlns:aink="http://schemas.microsoft.com/office/drawing/2016/ink" xmlns:am3d="http://schemas.microsoft.com/office/drawing/2017/model3d" xmlns:oel="http://schemas.microsoft.com/office/2019/extlst" xmlns:w15="http://schemas.microsoft.com/office/word/2012/wordml" xmlns:w16cex="http://schemas.microsoft.com/office/word/2018/wordml/cex" xmlns:w16cid="http://schemas.microsoft.com/office/word/2016/wordml/cid" xmlns:w16="http://schemas.microsoft.com/office/word/2018/wordml" xmlns:w16sdtdh="http://schemas.microsoft.com/office/word/2020/wordml/sdtdatahash" xmlns:w16se="http://schemas.microsoft.com/office/word/2015/wordml/symex">
+        <mc:Fallback>
           <w:pict>
-            <v:line w14:anchorId="57A3EFC0" id="Straight Connector 5" o:spid="_x0000_s1026" style="position:absolute;z-index:251654656;visibility:visible;mso-wrap-style:square;mso-width-percent:0;mso-height-percent:0;mso-wrap-distance-left:9pt;mso-wrap-distance-top:0;mso-wrap-distance-right:9pt;mso-wrap-distance-bottom:0;mso-position-horizontal:absolute;mso-position-horizontal-relative:page;mso-position-vertical:absolute;mso-position-vertical-relative:page;mso-width-percent:0;mso-height-percent:0;mso-width-relative:margin;mso-height-relative:margin" from="28.35pt,73.45pt" to="566.9pt,73.45pt" o:gfxdata="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" strokecolor="#011e41" strokeweight=".6pt">
+            <v:line id="Straight Connector 5" o:spid="_x0000_s1026" style="position:absolute;z-index:251654656;visibility:visible;mso-wrap-style:square;mso-width-percent:0;mso-height-percent:0;mso-wrap-distance-left:9pt;mso-wrap-distance-top:0;mso-wrap-distance-right:9pt;mso-wrap-distance-bottom:0;mso-position-horizontal:absolute;mso-position-horizontal-relative:page;mso-position-vertical:absolute;mso-position-vertical-relative:page;mso-width-percent:0;mso-height-percent:0;mso-width-relative:margin;mso-height-relative:margin" from="28.35pt,73.45pt" to="566.9pt,73.45pt" o:gfxdata="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" strokecolor="#011e41" strokeweight=".6pt">
               <v:shadow on="t" color="white" offset="0,4pt"/>
               <w10:wrap anchorx="page" anchory="page"/>
               <w10:anchorlock/>
@@ -2445,6 +2365,13 @@
           </w:pict>
         </mc:Fallback>
       </mc:AlternateContent>
+    </w:r>
+    <w:r>
+      <w:rPr>
+        <w:sz w:val="72"/>
+        <w:szCs w:val="72"/>
+      </w:rPr>
+      <w:t>Report</w:t>
     </w:r>
   </w:p>
 </w:hdr>
@@ -6400,7 +6327,7 @@
 </file>
 
 <file path=customXml/itemProps1.xml><?xml version="1.0" encoding="utf-8"?>
-<ds:datastoreItem xmlns:ds="http://schemas.openxmlformats.org/officeDocument/2006/customXml" ds:itemID="{C59D2534-81AE-4C31-993F-62643FB1BF5B}">
+<ds:datastoreItem xmlns:ds="http://schemas.openxmlformats.org/officeDocument/2006/customXml" ds:itemID="{C1BB74C4-AC52-434A-9747-577180D7ABDD}">
   <ds:schemaRefs>
     <ds:schemaRef ds:uri="http://schemas.openxmlformats.org/officeDocument/2006/bibliography"/>
   </ds:schemaRefs>

</xml_diff>